<commit_message>
add dijkstra's agent + map 5
</commit_message>
<xml_diff>
--- a/Assignment 1/report/draft2.docx
+++ b/Assignment 1/report/draft2.docx
@@ -2634,6 +2634,646 @@
       </w:r>
     </w:p>
     <w:p>
+      <w:pPr>
+        <w:pStyle w:val="Heading2"/>
+      </w:pPr>
+      <w:r>
+        <w:t>1.1. The Robot Navigation Problem</w:t>
+      </w:r>
+    </w:p>
+    <w:p>
+      <w:r>
+        <w:t xml:space="preserve">In this report we will tackle the </w:t>
+      </w:r>
+      <w:r>
+        <w:rPr>
+          <w:i/>
+          <w:iCs/>
+        </w:rPr>
+        <w:t>Robot Motion Planning</w:t>
+      </w:r>
+      <w:r>
+        <w:t xml:space="preserve"> or </w:t>
+      </w:r>
+      <w:r>
+        <w:rPr>
+          <w:i/>
+          <w:iCs/>
+        </w:rPr>
+        <w:t>Robot Navigation</w:t>
+      </w:r>
+      <w:r>
+        <w:t xml:space="preserve"> problem. The navigation problem deals with the ability to get from a starting node to the goal node whilst avoiding obstacles. To more rigorously define the problem, we lay out a set of rules for the environment and the agent itself. </w:t>
+      </w:r>
+    </w:p>
+    <w:p/>
+    <w:p>
+      <w:r>
+        <w:lastRenderedPageBreak/>
+        <w:t>Simply put, the environment is:</w:t>
+      </w:r>
+    </w:p>
+    <w:p>
+      <w:pPr>
+        <w:pStyle w:val="ListParagraph"/>
+        <w:numPr>
+          <w:ilvl w:val="0"/>
+          <w:numId w:val="17"/>
+        </w:numPr>
+      </w:pPr>
+      <w:r>
+        <w:t>A 2-dimensional grid of size N x M,</w:t>
+      </w:r>
+    </w:p>
+    <w:p>
+      <w:pPr>
+        <w:pStyle w:val="ListParagraph"/>
+        <w:numPr>
+          <w:ilvl w:val="0"/>
+          <w:numId w:val="17"/>
+        </w:numPr>
+      </w:pPr>
+      <w:r>
+        <w:t>Static and non-changing,</w:t>
+      </w:r>
+    </w:p>
+    <w:p>
+      <w:pPr>
+        <w:pStyle w:val="ListParagraph"/>
+        <w:numPr>
+          <w:ilvl w:val="0"/>
+          <w:numId w:val="17"/>
+        </w:numPr>
+      </w:pPr>
+      <w:r>
+        <w:t>Composed of tiles in each grid square, where a tile can consist of the following:</w:t>
+      </w:r>
+    </w:p>
+    <w:p>
+      <w:pPr>
+        <w:pStyle w:val="ListParagraph"/>
+        <w:numPr>
+          <w:ilvl w:val="1"/>
+          <w:numId w:val="17"/>
+        </w:numPr>
+      </w:pPr>
+      <w:r>
+        <w:t>Empty Space;</w:t>
+      </w:r>
+    </w:p>
+    <w:p>
+      <w:pPr>
+        <w:pStyle w:val="ListParagraph"/>
+        <w:numPr>
+          <w:ilvl w:val="1"/>
+          <w:numId w:val="17"/>
+        </w:numPr>
+      </w:pPr>
+      <w:r>
+        <w:t>A wall;</w:t>
+      </w:r>
+    </w:p>
+    <w:p>
+      <w:pPr>
+        <w:pStyle w:val="ListParagraph"/>
+        <w:numPr>
+          <w:ilvl w:val="0"/>
+          <w:numId w:val="17"/>
+        </w:numPr>
+      </w:pPr>
+      <w:r>
+        <w:t>Furthermore, there additional types of tile:</w:t>
+      </w:r>
+    </w:p>
+    <w:p>
+      <w:pPr>
+        <w:pStyle w:val="ListParagraph"/>
+        <w:numPr>
+          <w:ilvl w:val="1"/>
+          <w:numId w:val="17"/>
+        </w:numPr>
+      </w:pPr>
+      <w:r>
+        <w:t>The goal tile(s), where there is a minimum of one;</w:t>
+      </w:r>
+    </w:p>
+    <w:p>
+      <w:pPr>
+        <w:pStyle w:val="ListParagraph"/>
+        <w:numPr>
+          <w:ilvl w:val="1"/>
+          <w:numId w:val="17"/>
+        </w:numPr>
+      </w:pPr>
+      <w:r>
+        <w:t>The starting tile, where the agent is initially placed; and</w:t>
+      </w:r>
+    </w:p>
+    <w:p>
+      <w:pPr>
+        <w:pStyle w:val="ListParagraph"/>
+        <w:numPr>
+          <w:ilvl w:val="0"/>
+          <w:numId w:val="17"/>
+        </w:numPr>
+      </w:pPr>
+      <w:r>
+        <w:t>There is only one agent.</w:t>
+      </w:r>
+    </w:p>
+    <w:p>
+      <w:r>
+        <w:t>The rules for the</w:t>
+      </w:r>
+      <w:r>
+        <w:t xml:space="preserve"> agent are that it</w:t>
+      </w:r>
+      <w:r>
+        <w:t>:</w:t>
+      </w:r>
+    </w:p>
+    <w:p>
+      <w:pPr>
+        <w:pStyle w:val="ListParagraph"/>
+        <w:numPr>
+          <w:ilvl w:val="0"/>
+          <w:numId w:val="17"/>
+        </w:numPr>
+      </w:pPr>
+      <w:r>
+        <w:t>O</w:t>
+      </w:r>
+      <w:r>
+        <w:t xml:space="preserve">nly perceives the world through pre-defined </w:t>
+      </w:r>
+      <w:r>
+        <w:rPr>
+          <w:i/>
+          <w:iCs/>
+        </w:rPr>
+        <w:t>percepts</w:t>
+      </w:r>
+      <w:r>
+        <w:t>;</w:t>
+      </w:r>
+    </w:p>
+    <w:p>
+      <w:pPr>
+        <w:pStyle w:val="ListParagraph"/>
+        <w:numPr>
+          <w:ilvl w:val="0"/>
+          <w:numId w:val="17"/>
+        </w:numPr>
+      </w:pPr>
+      <w:r>
+        <w:t>C</w:t>
+      </w:r>
+      <w:r>
+        <w:t>an only move up, down, left, or right</w:t>
+      </w:r>
+      <w:r>
+        <w:t>;</w:t>
+      </w:r>
+    </w:p>
+    <w:p>
+      <w:pPr>
+        <w:pStyle w:val="ListParagraph"/>
+        <w:numPr>
+          <w:ilvl w:val="1"/>
+          <w:numId w:val="17"/>
+        </w:numPr>
+      </w:pPr>
+      <w:r>
+        <w:t>It should be noted that the agent should ideally not move when searching</w:t>
+      </w:r>
+      <w:r>
+        <w:t>;</w:t>
+      </w:r>
+    </w:p>
+    <w:p>
+      <w:pPr>
+        <w:pStyle w:val="ListParagraph"/>
+        <w:numPr>
+          <w:ilvl w:val="1"/>
+          <w:numId w:val="17"/>
+        </w:numPr>
+      </w:pPr>
+      <w:r>
+        <w:t>Cannot move diagonally;</w:t>
+      </w:r>
+    </w:p>
+    <w:p>
+      <w:pPr>
+        <w:pStyle w:val="ListParagraph"/>
+        <w:numPr>
+          <w:ilvl w:val="0"/>
+          <w:numId w:val="17"/>
+        </w:numPr>
+      </w:pPr>
+      <w:r>
+        <w:t>Cannot move into or over walls;</w:t>
+      </w:r>
+    </w:p>
+    <w:p>
+      <w:pPr>
+        <w:pStyle w:val="ListParagraph"/>
+        <w:numPr>
+          <w:ilvl w:val="0"/>
+          <w:numId w:val="17"/>
+        </w:numPr>
+      </w:pPr>
+      <w:r>
+        <w:t>Cannot move beyond the map boundaries;</w:t>
+      </w:r>
+    </w:p>
+    <w:p>
+      <w:r>
+        <w:t>The goal of the navigation problem is to move the agent to the goal position in the least amount of actions possible, in the least amount of time, and using the least amount of memory. An example map of the Robot Navigation problem can be seen in Figure 1.1.1, showing a grid with the Agent along with Walls and the goal position.</w:t>
+      </w:r>
+    </w:p>
+    <w:p>
+      <w:pPr>
+        <w:pStyle w:val="FigureText1"/>
+      </w:pPr>
+      <w:r>
+        <w:t>Table 1.1.1. – An example Robot Navigation Problem</w:t>
+      </w:r>
+    </w:p>
+    <w:tbl>
+      <w:tblPr>
+        <w:tblStyle w:val="TableGrid"/>
+        <w:tblW w:w="0" w:type="auto"/>
+        <w:tblLook w:val="04A0" w:firstRow="1" w:lastRow="0" w:firstColumn="1" w:lastColumn="0" w:noHBand="0" w:noVBand="1"/>
+      </w:tblPr>
+      <w:tblGrid>
+        <w:gridCol w:w="1803"/>
+        <w:gridCol w:w="1803"/>
+        <w:gridCol w:w="1803"/>
+        <w:gridCol w:w="1803"/>
+        <w:gridCol w:w="1804"/>
+      </w:tblGrid>
+      <w:tr>
+        <w:trPr>
+          <w:trHeight w:val="510"/>
+        </w:trPr>
+        <w:tc>
+          <w:tcPr>
+            <w:tcW w:w="1803" w:type="dxa"/>
+            <w:vAlign w:val="center"/>
+          </w:tcPr>
+          <w:p>
+            <w:pPr>
+              <w:jc w:val="center"/>
+            </w:pPr>
+          </w:p>
+        </w:tc>
+        <w:tc>
+          <w:tcPr>
+            <w:tcW w:w="1803" w:type="dxa"/>
+            <w:vAlign w:val="center"/>
+          </w:tcPr>
+          <w:p>
+            <w:pPr>
+              <w:jc w:val="center"/>
+            </w:pPr>
+          </w:p>
+        </w:tc>
+        <w:tc>
+          <w:tcPr>
+            <w:tcW w:w="1803" w:type="dxa"/>
+            <w:shd w:val="clear" w:color="auto" w:fill="404040" w:themeFill="text1" w:themeFillTint="BF"/>
+            <w:vAlign w:val="center"/>
+          </w:tcPr>
+          <w:p>
+            <w:pPr>
+              <w:jc w:val="center"/>
+              <w:rPr>
+                <w:color w:val="FFFFFF" w:themeColor="background1"/>
+              </w:rPr>
+            </w:pPr>
+            <w:r>
+              <w:rPr>
+                <w:color w:val="FFFFFF" w:themeColor="background1"/>
+              </w:rPr>
+              <w:t>Wall</w:t>
+            </w:r>
+          </w:p>
+        </w:tc>
+        <w:tc>
+          <w:tcPr>
+            <w:tcW w:w="1803" w:type="dxa"/>
+            <w:vAlign w:val="center"/>
+          </w:tcPr>
+          <w:p>
+            <w:pPr>
+              <w:jc w:val="center"/>
+            </w:pPr>
+          </w:p>
+        </w:tc>
+        <w:tc>
+          <w:tcPr>
+            <w:tcW w:w="1804" w:type="dxa"/>
+            <w:vAlign w:val="center"/>
+          </w:tcPr>
+          <w:p>
+            <w:pPr>
+              <w:jc w:val="center"/>
+            </w:pPr>
+          </w:p>
+        </w:tc>
+      </w:tr>
+      <w:tr>
+        <w:trPr>
+          <w:trHeight w:val="510"/>
+        </w:trPr>
+        <w:tc>
+          <w:tcPr>
+            <w:tcW w:w="1803" w:type="dxa"/>
+            <w:vAlign w:val="center"/>
+          </w:tcPr>
+          <w:p>
+            <w:pPr>
+              <w:jc w:val="center"/>
+            </w:pPr>
+          </w:p>
+        </w:tc>
+        <w:tc>
+          <w:tcPr>
+            <w:tcW w:w="1803" w:type="dxa"/>
+            <w:vAlign w:val="center"/>
+          </w:tcPr>
+          <w:p>
+            <w:pPr>
+              <w:jc w:val="center"/>
+            </w:pPr>
+          </w:p>
+        </w:tc>
+        <w:tc>
+          <w:tcPr>
+            <w:tcW w:w="1803" w:type="dxa"/>
+            <w:shd w:val="clear" w:color="auto" w:fill="404040" w:themeFill="text1" w:themeFillTint="BF"/>
+            <w:vAlign w:val="center"/>
+          </w:tcPr>
+          <w:p>
+            <w:pPr>
+              <w:jc w:val="center"/>
+              <w:rPr>
+                <w:color w:val="FFFFFF" w:themeColor="background1"/>
+              </w:rPr>
+            </w:pPr>
+            <w:r>
+              <w:rPr>
+                <w:color w:val="FFFFFF" w:themeColor="background1"/>
+              </w:rPr>
+              <w:t>Wall</w:t>
+            </w:r>
+          </w:p>
+        </w:tc>
+        <w:tc>
+          <w:tcPr>
+            <w:tcW w:w="1803" w:type="dxa"/>
+            <w:shd w:val="clear" w:color="auto" w:fill="C2D69B" w:themeFill="accent3" w:themeFillTint="99"/>
+            <w:vAlign w:val="center"/>
+          </w:tcPr>
+          <w:p>
+            <w:pPr>
+              <w:jc w:val="center"/>
+            </w:pPr>
+            <w:r>
+              <w:rPr>
+                <w:color w:val="4F6228" w:themeColor="accent3" w:themeShade="80"/>
+              </w:rPr>
+              <w:t>Goal</w:t>
+            </w:r>
+          </w:p>
+        </w:tc>
+        <w:tc>
+          <w:tcPr>
+            <w:tcW w:w="1804" w:type="dxa"/>
+            <w:vAlign w:val="center"/>
+          </w:tcPr>
+          <w:p>
+            <w:pPr>
+              <w:jc w:val="center"/>
+            </w:pPr>
+          </w:p>
+        </w:tc>
+      </w:tr>
+      <w:tr>
+        <w:trPr>
+          <w:trHeight w:val="510"/>
+        </w:trPr>
+        <w:tc>
+          <w:tcPr>
+            <w:tcW w:w="1803" w:type="dxa"/>
+            <w:shd w:val="clear" w:color="auto" w:fill="FDE9D9" w:themeFill="accent6" w:themeFillTint="33"/>
+            <w:vAlign w:val="center"/>
+          </w:tcPr>
+          <w:p>
+            <w:pPr>
+              <w:jc w:val="center"/>
+            </w:pPr>
+            <w:r>
+              <w:rPr>
+                <w:color w:val="984806" w:themeColor="accent6" w:themeShade="80"/>
+              </w:rPr>
+              <w:t>Starting Tile</w:t>
+            </w:r>
+          </w:p>
+        </w:tc>
+        <w:tc>
+          <w:tcPr>
+            <w:tcW w:w="1803" w:type="dxa"/>
+            <w:vAlign w:val="center"/>
+          </w:tcPr>
+          <w:p>
+            <w:pPr>
+              <w:jc w:val="center"/>
+            </w:pPr>
+          </w:p>
+        </w:tc>
+        <w:tc>
+          <w:tcPr>
+            <w:tcW w:w="1803" w:type="dxa"/>
+            <w:shd w:val="clear" w:color="auto" w:fill="404040" w:themeFill="text1" w:themeFillTint="BF"/>
+            <w:vAlign w:val="center"/>
+          </w:tcPr>
+          <w:p>
+            <w:pPr>
+              <w:jc w:val="center"/>
+              <w:rPr>
+                <w:color w:val="FFFFFF" w:themeColor="background1"/>
+              </w:rPr>
+            </w:pPr>
+            <w:r>
+              <w:rPr>
+                <w:color w:val="FFFFFF" w:themeColor="background1"/>
+              </w:rPr>
+              <w:t>Wall</w:t>
+            </w:r>
+          </w:p>
+        </w:tc>
+        <w:tc>
+          <w:tcPr>
+            <w:tcW w:w="1803" w:type="dxa"/>
+            <w:shd w:val="clear" w:color="auto" w:fill="404040" w:themeFill="text1" w:themeFillTint="BF"/>
+            <w:vAlign w:val="center"/>
+          </w:tcPr>
+          <w:p>
+            <w:pPr>
+              <w:jc w:val="center"/>
+            </w:pPr>
+            <w:r>
+              <w:rPr>
+                <w:color w:val="FFFFFF" w:themeColor="background1"/>
+              </w:rPr>
+              <w:t>Wall</w:t>
+            </w:r>
+          </w:p>
+        </w:tc>
+        <w:tc>
+          <w:tcPr>
+            <w:tcW w:w="1804" w:type="dxa"/>
+            <w:vAlign w:val="center"/>
+          </w:tcPr>
+          <w:p>
+            <w:pPr>
+              <w:jc w:val="center"/>
+            </w:pPr>
+          </w:p>
+        </w:tc>
+      </w:tr>
+      <w:tr>
+        <w:trPr>
+          <w:trHeight w:val="510"/>
+        </w:trPr>
+        <w:tc>
+          <w:tcPr>
+            <w:tcW w:w="1803" w:type="dxa"/>
+            <w:vAlign w:val="center"/>
+          </w:tcPr>
+          <w:p>
+            <w:pPr>
+              <w:jc w:val="center"/>
+            </w:pPr>
+          </w:p>
+        </w:tc>
+        <w:tc>
+          <w:tcPr>
+            <w:tcW w:w="1803" w:type="dxa"/>
+            <w:vAlign w:val="center"/>
+          </w:tcPr>
+          <w:p>
+            <w:pPr>
+              <w:jc w:val="center"/>
+            </w:pPr>
+          </w:p>
+        </w:tc>
+        <w:tc>
+          <w:tcPr>
+            <w:tcW w:w="1803" w:type="dxa"/>
+            <w:vAlign w:val="center"/>
+          </w:tcPr>
+          <w:p>
+            <w:pPr>
+              <w:jc w:val="center"/>
+            </w:pPr>
+          </w:p>
+        </w:tc>
+        <w:tc>
+          <w:tcPr>
+            <w:tcW w:w="1803" w:type="dxa"/>
+            <w:vAlign w:val="center"/>
+          </w:tcPr>
+          <w:p>
+            <w:pPr>
+              <w:jc w:val="center"/>
+            </w:pPr>
+          </w:p>
+        </w:tc>
+        <w:tc>
+          <w:tcPr>
+            <w:tcW w:w="1804" w:type="dxa"/>
+            <w:vAlign w:val="center"/>
+          </w:tcPr>
+          <w:p>
+            <w:pPr>
+              <w:jc w:val="center"/>
+            </w:pPr>
+          </w:p>
+        </w:tc>
+      </w:tr>
+      <w:tr>
+        <w:trPr>
+          <w:trHeight w:val="510"/>
+        </w:trPr>
+        <w:tc>
+          <w:tcPr>
+            <w:tcW w:w="1803" w:type="dxa"/>
+            <w:vAlign w:val="center"/>
+          </w:tcPr>
+          <w:p>
+            <w:pPr>
+              <w:jc w:val="center"/>
+            </w:pPr>
+          </w:p>
+        </w:tc>
+        <w:tc>
+          <w:tcPr>
+            <w:tcW w:w="1803" w:type="dxa"/>
+            <w:vAlign w:val="center"/>
+          </w:tcPr>
+          <w:p>
+            <w:pPr>
+              <w:jc w:val="center"/>
+            </w:pPr>
+          </w:p>
+        </w:tc>
+        <w:tc>
+          <w:tcPr>
+            <w:tcW w:w="1803" w:type="dxa"/>
+            <w:shd w:val="clear" w:color="auto" w:fill="404040" w:themeFill="text1" w:themeFillTint="BF"/>
+            <w:vAlign w:val="center"/>
+          </w:tcPr>
+          <w:p>
+            <w:pPr>
+              <w:jc w:val="center"/>
+            </w:pPr>
+            <w:r>
+              <w:rPr>
+                <w:color w:val="FFFFFF" w:themeColor="background1"/>
+              </w:rPr>
+              <w:t>Wall</w:t>
+            </w:r>
+          </w:p>
+        </w:tc>
+        <w:tc>
+          <w:tcPr>
+            <w:tcW w:w="1803" w:type="dxa"/>
+            <w:vAlign w:val="center"/>
+          </w:tcPr>
+          <w:p>
+            <w:pPr>
+              <w:jc w:val="center"/>
+            </w:pPr>
+          </w:p>
+        </w:tc>
+        <w:tc>
+          <w:tcPr>
+            <w:tcW w:w="1804" w:type="dxa"/>
+            <w:vAlign w:val="center"/>
+          </w:tcPr>
+          <w:p>
+            <w:pPr>
+              <w:jc w:val="center"/>
+            </w:pPr>
+          </w:p>
+        </w:tc>
+      </w:tr>
+    </w:tbl>
+    <w:p/>
+    <w:p/>
+    <w:p>
       <w:r>
         <w:br w:type="page"/>
       </w:r>
@@ -4760,15 +5400,7 @@
         </w:numPr>
       </w:pPr>
       <w:r>
-        <w:t xml:space="preserve">This was originally tackled using a strategy method, however, that left the agents as very empty objects and it </w:t>
-      </w:r>
-      <w:proofErr w:type="gramStart"/>
-      <w:r>
-        <w:t>would’ve</w:t>
-      </w:r>
-      <w:proofErr w:type="gramEnd"/>
-      <w:r>
-        <w:t xml:space="preserve"> been more suitable to have specific agents as there are data structure requirements (e.g. Stack for DFS and Queue for BFS, though Strategy may work it would’ve been difficult to expose this)</w:t>
+        <w:t>This was originally tackled using a strategy method, however, that left the agents as very empty objects and it would’ve been more suitable to have specific agents as there are data structure requirements (e.g. Stack for DFS and Queue for BFS, though Strategy may work it would’ve been difficult to expose this)</w:t>
       </w:r>
     </w:p>
     <w:p>
@@ -5963,6 +6595,119 @@
     </w:lvl>
   </w:abstractNum>
   <w:abstractNum w:abstractNumId="6" w15:restartNumberingAfterBreak="0">
+    <w:nsid w:val="3E66039A"/>
+    <w:multiLevelType w:val="hybridMultilevel"/>
+    <w:tmpl w:val="5E30ED90"/>
+    <w:lvl w:ilvl="0" w:tplc="ADECD9A0">
+      <w:start w:val="1"/>
+      <w:numFmt w:val="bullet"/>
+      <w:lvlText w:val=""/>
+      <w:lvlJc w:val="left"/>
+      <w:pPr>
+        <w:ind w:left="720" w:hanging="360"/>
+      </w:pPr>
+      <w:rPr>
+        <w:rFonts w:ascii="Symbol" w:eastAsia="Times New Roman" w:hAnsi="Symbol" w:cs="Times New Roman" w:hint="default"/>
+      </w:rPr>
+    </w:lvl>
+    <w:lvl w:ilvl="1" w:tplc="0C090003">
+      <w:start w:val="1"/>
+      <w:numFmt w:val="bullet"/>
+      <w:lvlText w:val="o"/>
+      <w:lvlJc w:val="left"/>
+      <w:pPr>
+        <w:ind w:left="1440" w:hanging="360"/>
+      </w:pPr>
+      <w:rPr>
+        <w:rFonts w:ascii="Courier New" w:hAnsi="Courier New" w:cs="Courier New" w:hint="default"/>
+      </w:rPr>
+    </w:lvl>
+    <w:lvl w:ilvl="2" w:tplc="0C090005" w:tentative="1">
+      <w:start w:val="1"/>
+      <w:numFmt w:val="bullet"/>
+      <w:lvlText w:val=""/>
+      <w:lvlJc w:val="left"/>
+      <w:pPr>
+        <w:ind w:left="2160" w:hanging="360"/>
+      </w:pPr>
+      <w:rPr>
+        <w:rFonts w:ascii="Wingdings" w:hAnsi="Wingdings" w:cs="Wingdings" w:hint="default"/>
+      </w:rPr>
+    </w:lvl>
+    <w:lvl w:ilvl="3" w:tplc="0C090001" w:tentative="1">
+      <w:start w:val="1"/>
+      <w:numFmt w:val="bullet"/>
+      <w:lvlText w:val=""/>
+      <w:lvlJc w:val="left"/>
+      <w:pPr>
+        <w:ind w:left="2880" w:hanging="360"/>
+      </w:pPr>
+      <w:rPr>
+        <w:rFonts w:ascii="Symbol" w:hAnsi="Symbol" w:cs="Symbol" w:hint="default"/>
+      </w:rPr>
+    </w:lvl>
+    <w:lvl w:ilvl="4" w:tplc="0C090003" w:tentative="1">
+      <w:start w:val="1"/>
+      <w:numFmt w:val="bullet"/>
+      <w:lvlText w:val="o"/>
+      <w:lvlJc w:val="left"/>
+      <w:pPr>
+        <w:ind w:left="3600" w:hanging="360"/>
+      </w:pPr>
+      <w:rPr>
+        <w:rFonts w:ascii="Courier New" w:hAnsi="Courier New" w:cs="Courier New" w:hint="default"/>
+      </w:rPr>
+    </w:lvl>
+    <w:lvl w:ilvl="5" w:tplc="0C090005" w:tentative="1">
+      <w:start w:val="1"/>
+      <w:numFmt w:val="bullet"/>
+      <w:lvlText w:val=""/>
+      <w:lvlJc w:val="left"/>
+      <w:pPr>
+        <w:ind w:left="4320" w:hanging="360"/>
+      </w:pPr>
+      <w:rPr>
+        <w:rFonts w:ascii="Wingdings" w:hAnsi="Wingdings" w:cs="Wingdings" w:hint="default"/>
+      </w:rPr>
+    </w:lvl>
+    <w:lvl w:ilvl="6" w:tplc="0C090001" w:tentative="1">
+      <w:start w:val="1"/>
+      <w:numFmt w:val="bullet"/>
+      <w:lvlText w:val=""/>
+      <w:lvlJc w:val="left"/>
+      <w:pPr>
+        <w:ind w:left="5040" w:hanging="360"/>
+      </w:pPr>
+      <w:rPr>
+        <w:rFonts w:ascii="Symbol" w:hAnsi="Symbol" w:cs="Symbol" w:hint="default"/>
+      </w:rPr>
+    </w:lvl>
+    <w:lvl w:ilvl="7" w:tplc="0C090003" w:tentative="1">
+      <w:start w:val="1"/>
+      <w:numFmt w:val="bullet"/>
+      <w:lvlText w:val="o"/>
+      <w:lvlJc w:val="left"/>
+      <w:pPr>
+        <w:ind w:left="5760" w:hanging="360"/>
+      </w:pPr>
+      <w:rPr>
+        <w:rFonts w:ascii="Courier New" w:hAnsi="Courier New" w:cs="Courier New" w:hint="default"/>
+      </w:rPr>
+    </w:lvl>
+    <w:lvl w:ilvl="8" w:tplc="0C090005" w:tentative="1">
+      <w:start w:val="1"/>
+      <w:numFmt w:val="bullet"/>
+      <w:lvlText w:val=""/>
+      <w:lvlJc w:val="left"/>
+      <w:pPr>
+        <w:ind w:left="6480" w:hanging="360"/>
+      </w:pPr>
+      <w:rPr>
+        <w:rFonts w:ascii="Wingdings" w:hAnsi="Wingdings" w:cs="Wingdings" w:hint="default"/>
+      </w:rPr>
+    </w:lvl>
+  </w:abstractNum>
+  <w:abstractNum w:abstractNumId="7" w15:restartNumberingAfterBreak="0">
     <w:nsid w:val="421446BF"/>
     <w:multiLevelType w:val="hybridMultilevel"/>
     <w:tmpl w:val="C7C2E71C"/>
@@ -6075,7 +6820,7 @@
       </w:rPr>
     </w:lvl>
   </w:abstractNum>
-  <w:abstractNum w:abstractNumId="7" w15:restartNumberingAfterBreak="0">
+  <w:abstractNum w:abstractNumId="8" w15:restartNumberingAfterBreak="0">
     <w:nsid w:val="470018F8"/>
     <w:multiLevelType w:val="multilevel"/>
     <w:tmpl w:val="2C6E0534"/>
@@ -6188,7 +6933,7 @@
       </w:rPr>
     </w:lvl>
   </w:abstractNum>
-  <w:abstractNum w:abstractNumId="8" w15:restartNumberingAfterBreak="0">
+  <w:abstractNum w:abstractNumId="9" w15:restartNumberingAfterBreak="0">
     <w:nsid w:val="4B4305EC"/>
     <w:multiLevelType w:val="hybridMultilevel"/>
     <w:tmpl w:val="DEE800AA"/>
@@ -6301,7 +7046,7 @@
       </w:rPr>
     </w:lvl>
   </w:abstractNum>
-  <w:abstractNum w:abstractNumId="9" w15:restartNumberingAfterBreak="0">
+  <w:abstractNum w:abstractNumId="10" w15:restartNumberingAfterBreak="0">
     <w:nsid w:val="4F2B6C5E"/>
     <w:multiLevelType w:val="hybridMultilevel"/>
     <w:tmpl w:val="4CA2742A"/>
@@ -6414,7 +7159,7 @@
       </w:rPr>
     </w:lvl>
   </w:abstractNum>
-  <w:abstractNum w:abstractNumId="10" w15:restartNumberingAfterBreak="0">
+  <w:abstractNum w:abstractNumId="11" w15:restartNumberingAfterBreak="0">
     <w:nsid w:val="5C5030CF"/>
     <w:multiLevelType w:val="multilevel"/>
     <w:tmpl w:val="424E07DE"/>
@@ -6527,7 +7272,7 @@
       </w:rPr>
     </w:lvl>
   </w:abstractNum>
-  <w:abstractNum w:abstractNumId="11" w15:restartNumberingAfterBreak="0">
+  <w:abstractNum w:abstractNumId="12" w15:restartNumberingAfterBreak="0">
     <w:nsid w:val="5ED54B1F"/>
     <w:multiLevelType w:val="hybridMultilevel"/>
     <w:tmpl w:val="C9A66330"/>
@@ -6616,7 +7361,7 @@
       </w:pPr>
     </w:lvl>
   </w:abstractNum>
-  <w:abstractNum w:abstractNumId="12" w15:restartNumberingAfterBreak="0">
+  <w:abstractNum w:abstractNumId="13" w15:restartNumberingAfterBreak="0">
     <w:nsid w:val="6B765156"/>
     <w:multiLevelType w:val="hybridMultilevel"/>
     <w:tmpl w:val="1520A912"/>
@@ -6729,7 +7474,7 @@
       </w:rPr>
     </w:lvl>
   </w:abstractNum>
-  <w:abstractNum w:abstractNumId="13" w15:restartNumberingAfterBreak="0">
+  <w:abstractNum w:abstractNumId="14" w15:restartNumberingAfterBreak="0">
     <w:nsid w:val="717C766D"/>
     <w:multiLevelType w:val="multilevel"/>
     <w:tmpl w:val="28DCFA6A"/>
@@ -6815,7 +7560,7 @@
       </w:pPr>
     </w:lvl>
   </w:abstractNum>
-  <w:abstractNum w:abstractNumId="14" w15:restartNumberingAfterBreak="0">
+  <w:abstractNum w:abstractNumId="15" w15:restartNumberingAfterBreak="0">
     <w:nsid w:val="7771719D"/>
     <w:multiLevelType w:val="hybridMultilevel"/>
     <w:tmpl w:val="0E38DD04"/>
@@ -6928,13 +7673,13 @@
     </w:lvl>
   </w:abstractNum>
   <w:num w:numId="1">
-    <w:abstractNumId w:val="7"/>
+    <w:abstractNumId w:val="8"/>
   </w:num>
   <w:num w:numId="2">
     <w:abstractNumId w:val="0"/>
   </w:num>
   <w:num w:numId="3">
-    <w:abstractNumId w:val="13"/>
+    <w:abstractNumId w:val="14"/>
   </w:num>
   <w:num w:numId="4">
     <w:abstractNumId w:val="2"/>
@@ -6946,34 +7691,37 @@
     <w:abstractNumId w:val="1"/>
   </w:num>
   <w:num w:numId="7">
-    <w:abstractNumId w:val="9"/>
+    <w:abstractNumId w:val="10"/>
   </w:num>
   <w:num w:numId="8">
     <w:abstractNumId w:val="1"/>
   </w:num>
   <w:num w:numId="9">
-    <w:abstractNumId w:val="6"/>
+    <w:abstractNumId w:val="7"/>
   </w:num>
   <w:num w:numId="10">
     <w:abstractNumId w:val="3"/>
   </w:num>
   <w:num w:numId="11">
-    <w:abstractNumId w:val="10"/>
+    <w:abstractNumId w:val="11"/>
   </w:num>
   <w:num w:numId="12">
-    <w:abstractNumId w:val="14"/>
+    <w:abstractNumId w:val="15"/>
   </w:num>
   <w:num w:numId="13">
-    <w:abstractNumId w:val="12"/>
+    <w:abstractNumId w:val="13"/>
   </w:num>
   <w:num w:numId="14">
-    <w:abstractNumId w:val="8"/>
+    <w:abstractNumId w:val="9"/>
   </w:num>
   <w:num w:numId="15">
-    <w:abstractNumId w:val="11"/>
+    <w:abstractNumId w:val="12"/>
   </w:num>
   <w:num w:numId="16">
     <w:abstractNumId w:val="4"/>
+  </w:num>
+  <w:num w:numId="17">
+    <w:abstractNumId w:val="6"/>
   </w:num>
 </w:numbering>
 </file>
@@ -7583,7 +8331,6 @@
   <w:style w:type="character" w:default="1" w:styleId="DefaultParagraphFont">
     <w:name w:val="Default Paragraph Font"/>
     <w:uiPriority w:val="1"/>
-    <w:semiHidden/>
     <w:unhideWhenUsed/>
   </w:style>
   <w:style w:type="table" w:default="1" w:styleId="TableNormal">
@@ -8911,7 +9658,7 @@
 </file>
 
 <file path=customXml/itemProps1.xml><?xml version="1.0" encoding="utf-8"?>
-<ds:datastoreItem xmlns:ds="http://schemas.openxmlformats.org/officeDocument/2006/customXml" ds:itemID="{C36EE33C-C5DA-4297-849C-F1885227C08E}">
+<ds:datastoreItem xmlns:ds="http://schemas.openxmlformats.org/officeDocument/2006/customXml" ds:itemID="{33E9FFC2-04C6-4888-9374-ADD9D5A5F0A5}">
   <ds:schemaRefs>
     <ds:schemaRef ds:uri="http://schemas.openxmlformats.org/officeDocument/2006/bibliography"/>
   </ds:schemaRefs>

</xml_diff>

<commit_message>
update report and test results
</commit_message>
<xml_diff>
--- a/Assignment 1/report/draft2.docx
+++ b/Assignment 1/report/draft2.docx
@@ -1482,23 +1482,7 @@
                 <w:rFonts w:ascii="Consolas" w:hAnsi="Consolas"/>
                 <w:color w:val="262626" w:themeColor="text1" w:themeTint="D9"/>
               </w:rPr>
-              <w:t>robot-navigation.exe [filename] [method] &lt;</w:t>
-            </w:r>
-            <w:proofErr w:type="spellStart"/>
-            <w:r>
-              <w:rPr>
-                <w:rFonts w:ascii="Consolas" w:hAnsi="Consolas"/>
-                <w:color w:val="262626" w:themeColor="text1" w:themeTint="D9"/>
-              </w:rPr>
-              <w:t>gui</w:t>
-            </w:r>
-            <w:proofErr w:type="spellEnd"/>
-            <w:r>
-              <w:rPr>
-                <w:rFonts w:ascii="Consolas" w:hAnsi="Consolas"/>
-                <w:color w:val="262626" w:themeColor="text1" w:themeTint="D9"/>
-              </w:rPr>
-              <w:t>/ss&gt; &lt;delay&gt; &lt;true&gt;</w:t>
+              <w:t>robot-navigation.exe [filename] [method] &lt;gui/ss&gt; &lt;delay&gt; &lt;true&gt;</w:t>
             </w:r>
           </w:p>
           <w:p>
@@ -1688,37 +1672,8 @@
             <w:pPr>
               <w:jc w:val="left"/>
             </w:pPr>
-            <w:proofErr w:type="spellStart"/>
-            <w:r>
-              <w:t>bfs</w:t>
-            </w:r>
-            <w:proofErr w:type="spellEnd"/>
-            <w:r>
-              <w:t xml:space="preserve">, </w:t>
-            </w:r>
-            <w:proofErr w:type="spellStart"/>
-            <w:r>
-              <w:t>dfs</w:t>
-            </w:r>
-            <w:proofErr w:type="spellEnd"/>
-            <w:r>
-              <w:t xml:space="preserve">, </w:t>
-            </w:r>
-            <w:proofErr w:type="spellStart"/>
-            <w:r>
-              <w:t>astar</w:t>
-            </w:r>
-            <w:proofErr w:type="spellEnd"/>
-            <w:r>
-              <w:t xml:space="preserve">, </w:t>
-            </w:r>
-            <w:proofErr w:type="spellStart"/>
-            <w:r>
-              <w:t>gbfs</w:t>
-            </w:r>
-            <w:proofErr w:type="spellEnd"/>
-            <w:r>
-              <w:t>…</w:t>
+            <w:r>
+              <w:t>bfs, dfs, astar, gbfs…</w:t>
             </w:r>
           </w:p>
         </w:tc>
@@ -1765,15 +1720,7 @@
               <w:jc w:val="left"/>
             </w:pPr>
             <w:r>
-              <w:t>Literally ‘</w:t>
-            </w:r>
-            <w:proofErr w:type="spellStart"/>
-            <w:r>
-              <w:t>gui</w:t>
-            </w:r>
-            <w:proofErr w:type="spellEnd"/>
-            <w:r>
-              <w:t>’ or ‘ss’</w:t>
+              <w:t>Literally ‘gui’ or ‘ss’</w:t>
             </w:r>
           </w:p>
         </w:tc>
@@ -3339,15 +3286,7 @@
         <w:t xml:space="preserve"> agent and environment</w:t>
       </w:r>
       <w:r>
-        <w:t>, we employ the PEAS metric. PEAS refer to the Performance Metric, Environment, Actuators, and Sensors given within an environment. (</w:t>
-      </w:r>
-      <w:proofErr w:type="spellStart"/>
-      <w:r>
-        <w:t>Novig</w:t>
-      </w:r>
-      <w:proofErr w:type="spellEnd"/>
-      <w:r>
-        <w:t xml:space="preserve"> &amp; Russell, 2009, p. 40). Given the environment of the navigation problem, we can evaluate the PEAS metric to the following in table 1.1.2.</w:t>
+        <w:t>, we employ the PEAS metric. PEAS refer to the Performance Metric, Environment, Actuators, and Sensors given within an environment. (Novig &amp; Russell, 2009, p. 40). Given the environment of the navigation problem, we can evaluate the PEAS metric to the following in table 1.1.2.</w:t>
       </w:r>
     </w:p>
     <w:p>
@@ -3539,19 +3478,7 @@
         <w:pStyle w:val="Heading3"/>
       </w:pPr>
       <w:r>
-        <w:t>1.1.</w:t>
-      </w:r>
-      <w:r>
-        <w:t>2</w:t>
-      </w:r>
-      <w:r>
-        <w:t xml:space="preserve">. </w:t>
-      </w:r>
-      <w:r>
-        <w:t xml:space="preserve">Properties </w:t>
-      </w:r>
-      <w:r>
-        <w:t>of the Task Environment</w:t>
+        <w:t>1.1.2. Properties of the Task Environment</w:t>
       </w:r>
     </w:p>
     <w:p>
@@ -3672,18 +3599,7 @@
     </w:p>
     <w:p>
       <w:r>
-        <w:t>(</w:t>
-      </w:r>
-      <w:proofErr w:type="spellStart"/>
-      <w:r>
-        <w:t>Novig</w:t>
-      </w:r>
-      <w:proofErr w:type="spellEnd"/>
-      <w:r>
-        <w:t xml:space="preserve"> &amp; Russell, 2009,</w:t>
-      </w:r>
-      <w:r>
-        <w:t xml:space="preserve"> p. 45)</w:t>
+        <w:t>(Novig &amp; Russell, 2009, p. 45)</w:t>
       </w:r>
     </w:p>
     <w:p>
@@ -3697,15 +3613,7 @@
       </w:pPr>
       <w:r>
         <w:lastRenderedPageBreak/>
-        <w:t xml:space="preserve">Table 1.1.3. – The Task Environment broken down into its properties as described by </w:t>
-      </w:r>
-      <w:proofErr w:type="spellStart"/>
-      <w:r>
-        <w:t>Novig</w:t>
-      </w:r>
-      <w:proofErr w:type="spellEnd"/>
-      <w:r>
-        <w:t xml:space="preserve"> and Russell.</w:t>
+        <w:t>Table 1.1.3. – The Task Environment broken down into its properties as described by Novig and Russell.</w:t>
       </w:r>
     </w:p>
     <w:tbl>
@@ -4919,129 +4827,59 @@
     </w:p>
     <w:p>
       <w:pPr>
-        <w:rPr>
+        <w:pStyle w:val="Heading2"/>
+      </w:pPr>
+      <w:r>
+        <w:t>2.2. Informed and Uninformed Algorithms</w:t>
+      </w:r>
+    </w:p>
+    <w:p>
+      <w:r>
+        <w:t xml:space="preserve">When faced with a problem, there are one of two possible cases that an individual may be in: they understand the problem, or they do not. The separation between informed and uninformed algorithms lies in whether there is additional guidance provided about a problem. For example, given a pair of lost keys, if we do not have any understanding of the nature of searching for keys, we can simply blindly search following a strategy to keep ourselves on track. On the other hand, if we know that we tend to leave keys near a </w:t>
+      </w:r>
+      <w:r>
+        <w:t>certain</w:t>
+      </w:r>
+      <w:r>
+        <w:t xml:space="preserve"> location, we can </w:t>
+      </w:r>
+      <w:r>
+        <w:rPr>
+          <w:i/>
           <w:iCs/>
         </w:rPr>
-      </w:pPr>
-    </w:p>
-    <w:p>
-      <w:pPr>
-        <w:rPr>
-          <w:iCs/>
-          <w:vertAlign w:val="subscript"/>
-        </w:rPr>
-      </w:pPr>
-    </w:p>
-    <w:p>
-      <w:r>
-        <w:t>&lt;</w:t>
-      </w:r>
-      <w:r>
-        <w:t xml:space="preserve">Search algorithms can be broken down into two main categories: informed and uninformed. </w:t>
-      </w:r>
-      <w:r>
-        <w:t>&gt;</w:t>
-      </w:r>
-    </w:p>
-    <w:p>
-      <w:r>
-        <w:t>The following search algorithms were explored in this report:</w:t>
-      </w:r>
-    </w:p>
-    <w:p>
-      <w:pPr>
-        <w:pStyle w:val="ListParagraph"/>
-        <w:numPr>
-          <w:ilvl w:val="0"/>
-          <w:numId w:val="15"/>
-        </w:numPr>
-      </w:pPr>
-      <w:r>
-        <w:t>Breadth-First Search (BFS)</w:t>
-      </w:r>
-    </w:p>
-    <w:p>
-      <w:pPr>
-        <w:pStyle w:val="ListParagraph"/>
-        <w:numPr>
-          <w:ilvl w:val="0"/>
-          <w:numId w:val="15"/>
-        </w:numPr>
-      </w:pPr>
-      <w:r>
-        <w:t>Depth-First Search (DFS)</w:t>
-      </w:r>
-    </w:p>
-    <w:p>
-      <w:pPr>
-        <w:pStyle w:val="ListParagraph"/>
-        <w:numPr>
-          <w:ilvl w:val="0"/>
-          <w:numId w:val="15"/>
-        </w:numPr>
-      </w:pPr>
-      <w:r>
-        <w:t>Greedy-Best First Search (GBFS)</w:t>
-      </w:r>
-    </w:p>
-    <w:p>
-      <w:pPr>
-        <w:pStyle w:val="ListParagraph"/>
-        <w:numPr>
-          <w:ilvl w:val="0"/>
-          <w:numId w:val="15"/>
-        </w:numPr>
-      </w:pPr>
-      <w:r>
-        <w:t>A-Star Search (A-Star)</w:t>
-      </w:r>
-    </w:p>
-    <w:p>
-      <w:pPr>
-        <w:pStyle w:val="ListParagraph"/>
-        <w:numPr>
-          <w:ilvl w:val="0"/>
-          <w:numId w:val="15"/>
-        </w:numPr>
-      </w:pPr>
-      <w:r>
-        <w:t>Uniform Cost Search (UCS)</w:t>
-      </w:r>
-    </w:p>
-    <w:p>
-      <w:pPr>
-        <w:pStyle w:val="ListParagraph"/>
-        <w:numPr>
-          <w:ilvl w:val="0"/>
-          <w:numId w:val="15"/>
-        </w:numPr>
-      </w:pPr>
-      <w:r>
-        <w:t>Iterative-Deepening Depth-First Search (IDDFS)</w:t>
-      </w:r>
-    </w:p>
-    <w:p>
-      <w:pPr>
-        <w:pStyle w:val="ListParagraph"/>
-        <w:numPr>
-          <w:ilvl w:val="0"/>
-          <w:numId w:val="15"/>
-        </w:numPr>
-      </w:pPr>
-      <w:r>
-        <w:t>(CUSTOM)</w:t>
-      </w:r>
-    </w:p>
-    <w:p>
+        <w:t>inform</w:t>
+      </w:r>
+      <w:r>
+        <w:t xml:space="preserve"> ourselves on our search and potentially search in a more efficient manner.</w:t>
+      </w:r>
+    </w:p>
+    <w:p>
+      <w:r>
+        <w:t>When we describe informed and uninformed algorithms, we refer to the method in which a search tree can be traversed.</w:t>
+      </w:r>
+      <w:r>
+        <w:t xml:space="preserve"> Using the example search tree in figure 2.1, we aim to lightly explore concepts related to search algorithms. For additional information, the reader is directed to Chapter 2 of Novig &amp; Russell’s AI: A Modern Approach.</w:t>
+      </w:r>
+    </w:p>
+    <w:p>
+      <w:r>
+        <w:t xml:space="preserve"> </w:t>
+      </w:r>
+    </w:p>
+    <w:p>
+      <w:pPr>
+        <w:jc w:val="center"/>
+      </w:pPr>
       <w:r>
         <w:rPr>
           <w:noProof/>
         </w:rPr>
         <w:drawing>
-          <wp:inline distT="0" distB="0" distL="0" distR="0" wp14:anchorId="0187530B" wp14:editId="55D7EA2D">
-            <wp:extent cx="5731510" cy="1928495"/>
-            <wp:effectExtent l="0" t="0" r="2540" b="0"/>
-            <wp:docPr id="5" name="Picture 5"/>
+          <wp:inline distT="0" distB="0" distL="0" distR="0" wp14:anchorId="0BCEF7EB" wp14:editId="718DAB3F">
+            <wp:extent cx="3821502" cy="2459038"/>
+            <wp:effectExtent l="0" t="0" r="7620" b="0"/>
+            <wp:docPr id="17" name="Picture 17"/>
             <wp:cNvGraphicFramePr>
               <a:graphicFrameLocks xmlns:a="http://schemas.openxmlformats.org/drawingml/2006/main" noChangeAspect="1"/>
             </wp:cNvGraphicFramePr>
@@ -5061,6 +4899,721 @@
                   <pic:spPr>
                     <a:xfrm>
                       <a:off x="0" y="0"/>
+                      <a:ext cx="3836387" cy="2468616"/>
+                    </a:xfrm>
+                    <a:prstGeom prst="rect">
+                      <a:avLst/>
+                    </a:prstGeom>
+                  </pic:spPr>
+                </pic:pic>
+              </a:graphicData>
+            </a:graphic>
+          </wp:inline>
+        </w:drawing>
+      </w:r>
+    </w:p>
+    <w:p>
+      <w:pPr>
+        <w:pStyle w:val="FigureText1"/>
+      </w:pPr>
+      <w:r>
+        <w:t>Figure 2.1. – An example search tree with a starting node and a Goal Node</w:t>
+      </w:r>
+    </w:p>
+    <w:p>
+      <w:r>
+        <w:t>Say, for example, we have no idea where the goal node is and can only confirm that a node is the goal by stumbling over it. A blind stumble, in other words. We may say that a simple way to search is left to right, and therefore, our search path resembles Figure 2.2. This form of left-right traverse is known as a Breadth-First Search</w:t>
+      </w:r>
+      <w:r>
+        <w:t xml:space="preserve"> (BFS)</w:t>
+      </w:r>
+      <w:r>
+        <w:t>. An uninformed algorithm. Uninformed algorithms by their nature are blind stumbles due to the absence of guidance within a problem, and therefore, can be mightily inefficient, yet, despite the drawbacks, if there is a solution, it will be found.</w:t>
+      </w:r>
+      <w:r>
+        <w:t xml:space="preserve"> </w:t>
+      </w:r>
+    </w:p>
+    <w:p>
+      <w:pPr>
+        <w:jc w:val="center"/>
+      </w:pPr>
+      <w:r>
+        <w:rPr>
+          <w:noProof/>
+        </w:rPr>
+        <w:lastRenderedPageBreak/>
+        <w:drawing>
+          <wp:inline distT="0" distB="0" distL="0" distR="0" wp14:anchorId="112001AB" wp14:editId="68A1CBA6">
+            <wp:extent cx="3381555" cy="2145973"/>
+            <wp:effectExtent l="0" t="0" r="0" b="6985"/>
+            <wp:docPr id="18" name="Picture 18"/>
+            <wp:cNvGraphicFramePr>
+              <a:graphicFrameLocks xmlns:a="http://schemas.openxmlformats.org/drawingml/2006/main" noChangeAspect="1"/>
+            </wp:cNvGraphicFramePr>
+            <a:graphic xmlns:a="http://schemas.openxmlformats.org/drawingml/2006/main">
+              <a:graphicData uri="http://schemas.openxmlformats.org/drawingml/2006/picture">
+                <pic:pic xmlns:pic="http://schemas.openxmlformats.org/drawingml/2006/picture">
+                  <pic:nvPicPr>
+                    <pic:cNvPr id="1" name=""/>
+                    <pic:cNvPicPr/>
+                  </pic:nvPicPr>
+                  <pic:blipFill>
+                    <a:blip r:embed="rId15"/>
+                    <a:stretch>
+                      <a:fillRect/>
+                    </a:stretch>
+                  </pic:blipFill>
+                  <pic:spPr>
+                    <a:xfrm>
+                      <a:off x="0" y="0"/>
+                      <a:ext cx="3405613" cy="2161240"/>
+                    </a:xfrm>
+                    <a:prstGeom prst="rect">
+                      <a:avLst/>
+                    </a:prstGeom>
+                  </pic:spPr>
+                </pic:pic>
+              </a:graphicData>
+            </a:graphic>
+          </wp:inline>
+        </w:drawing>
+      </w:r>
+    </w:p>
+    <w:p>
+      <w:pPr>
+        <w:pStyle w:val="FigureText1"/>
+      </w:pPr>
+      <w:r>
+        <w:t>Figure 2.2. – A Breadth First Search on the example tree</w:t>
+      </w:r>
+    </w:p>
+    <w:p>
+      <w:r>
+        <w:t xml:space="preserve">If we perchance are given slightly guidance in the form of some cost, we can search our tree more efficiently. Figure 2.3 shows the same tree, however, there are slight costs associated with travelling to the next node. Perhaps the cost gives a rough estimate to the goal, perhaps it is related to the distances between nodes. The algorithm needs not know; the algorithm needs not care; only for the numbers, does the algorithm move. If we traverse the tree taking a lowest-cost approach, we search in the manner given in figure 2.4. </w:t>
+      </w:r>
+    </w:p>
+    <w:p>
+      <w:pPr>
+        <w:jc w:val="center"/>
+      </w:pPr>
+      <w:r>
+        <w:rPr>
+          <w:noProof/>
+        </w:rPr>
+        <w:drawing>
+          <wp:inline distT="0" distB="0" distL="0" distR="0" wp14:anchorId="177C9B24" wp14:editId="4B717745">
+            <wp:extent cx="2863970" cy="2018995"/>
+            <wp:effectExtent l="0" t="0" r="0" b="635"/>
+            <wp:docPr id="19" name="Picture 19"/>
+            <wp:cNvGraphicFramePr>
+              <a:graphicFrameLocks xmlns:a="http://schemas.openxmlformats.org/drawingml/2006/main" noChangeAspect="1"/>
+            </wp:cNvGraphicFramePr>
+            <a:graphic xmlns:a="http://schemas.openxmlformats.org/drawingml/2006/main">
+              <a:graphicData uri="http://schemas.openxmlformats.org/drawingml/2006/picture">
+                <pic:pic xmlns:pic="http://schemas.openxmlformats.org/drawingml/2006/picture">
+                  <pic:nvPicPr>
+                    <pic:cNvPr id="1" name=""/>
+                    <pic:cNvPicPr/>
+                  </pic:nvPicPr>
+                  <pic:blipFill>
+                    <a:blip r:embed="rId16"/>
+                    <a:stretch>
+                      <a:fillRect/>
+                    </a:stretch>
+                  </pic:blipFill>
+                  <pic:spPr>
+                    <a:xfrm>
+                      <a:off x="0" y="0"/>
+                      <a:ext cx="2884146" cy="2033218"/>
+                    </a:xfrm>
+                    <a:prstGeom prst="rect">
+                      <a:avLst/>
+                    </a:prstGeom>
+                  </pic:spPr>
+                </pic:pic>
+              </a:graphicData>
+            </a:graphic>
+          </wp:inline>
+        </w:drawing>
+      </w:r>
+    </w:p>
+    <w:p>
+      <w:pPr>
+        <w:pStyle w:val="FigureText1"/>
+      </w:pPr>
+      <w:r>
+        <w:t xml:space="preserve">Figure 2.3. – The search tree as in figure 2.1 with additional costs </w:t>
+      </w:r>
+    </w:p>
+    <w:p>
+      <w:pPr>
+        <w:jc w:val="center"/>
+      </w:pPr>
+      <w:r>
+        <w:rPr>
+          <w:noProof/>
+        </w:rPr>
+        <w:drawing>
+          <wp:inline distT="0" distB="0" distL="0" distR="0" wp14:anchorId="590E900A" wp14:editId="10F2A8D1">
+            <wp:extent cx="3617095" cy="2311879"/>
+            <wp:effectExtent l="0" t="0" r="2540" b="0"/>
+            <wp:docPr id="20" name="Picture 20"/>
+            <wp:cNvGraphicFramePr>
+              <a:graphicFrameLocks xmlns:a="http://schemas.openxmlformats.org/drawingml/2006/main" noChangeAspect="1"/>
+            </wp:cNvGraphicFramePr>
+            <a:graphic xmlns:a="http://schemas.openxmlformats.org/drawingml/2006/main">
+              <a:graphicData uri="http://schemas.openxmlformats.org/drawingml/2006/picture">
+                <pic:pic xmlns:pic="http://schemas.openxmlformats.org/drawingml/2006/picture">
+                  <pic:nvPicPr>
+                    <pic:cNvPr id="1" name=""/>
+                    <pic:cNvPicPr/>
+                  </pic:nvPicPr>
+                  <pic:blipFill>
+                    <a:blip r:embed="rId17"/>
+                    <a:stretch>
+                      <a:fillRect/>
+                    </a:stretch>
+                  </pic:blipFill>
+                  <pic:spPr>
+                    <a:xfrm>
+                      <a:off x="0" y="0"/>
+                      <a:ext cx="3617095" cy="2311879"/>
+                    </a:xfrm>
+                    <a:prstGeom prst="rect">
+                      <a:avLst/>
+                    </a:prstGeom>
+                  </pic:spPr>
+                </pic:pic>
+              </a:graphicData>
+            </a:graphic>
+          </wp:inline>
+        </w:drawing>
+      </w:r>
+    </w:p>
+    <w:p>
+      <w:pPr>
+        <w:pStyle w:val="FigureText1"/>
+      </w:pPr>
+      <w:r>
+        <w:t>Figure 2.4. – A search on the cost-added graph, taking only the lowest cost at each node. A Greedy-Best First Search.</w:t>
+      </w:r>
+    </w:p>
+    <w:p>
+      <w:pPr>
+        <w:pStyle w:val="Heading1Subtitle"/>
+      </w:pPr>
+    </w:p>
+    <w:p>
+      <w:r>
+        <w:t xml:space="preserve">Compared to our initial meander without any guidance, an informed search is capable of much efficient and faster searches as they are often more directed. This direction, however, is highly dependent on the costs we give to each node – the cost function. The cost of any node is the manner in which informed algorithms are given their ‘smarter’ search patterns, however, as we will see, the differentiating factor in different informed search algorithms is how their cost functions are structured or which guide – or heuristic – they utilise. </w:t>
+      </w:r>
+    </w:p>
+    <w:p>
+      <w:pPr>
+        <w:pStyle w:val="Heading2"/>
+      </w:pPr>
+      <w:r>
+        <w:t>2.3.</w:t>
+      </w:r>
+      <w:r>
+        <w:t xml:space="preserve"> Search Algorithms</w:t>
+      </w:r>
+    </w:p>
+    <w:p>
+      <w:r>
+        <w:t xml:space="preserve">The following search algorithms </w:t>
+      </w:r>
+      <w:r>
+        <w:t>will be explored in this report</w:t>
+      </w:r>
+      <w:r>
+        <w:t>, broken down into two groups:</w:t>
+      </w:r>
+    </w:p>
+    <w:p>
+      <w:pPr>
+        <w:rPr>
+          <w:b/>
+          <w:bCs/>
+        </w:rPr>
+      </w:pPr>
+      <w:r>
+        <w:rPr>
+          <w:b/>
+          <w:bCs/>
+        </w:rPr>
+        <w:t>Uninformed Algorithms</w:t>
+      </w:r>
+    </w:p>
+    <w:p>
+      <w:pPr>
+        <w:pStyle w:val="ListParagraph"/>
+        <w:numPr>
+          <w:ilvl w:val="0"/>
+          <w:numId w:val="15"/>
+        </w:numPr>
+      </w:pPr>
+      <w:r>
+        <w:t>Breadth-First Search (BFS)</w:t>
+      </w:r>
+    </w:p>
+    <w:p>
+      <w:pPr>
+        <w:pStyle w:val="ListParagraph"/>
+        <w:numPr>
+          <w:ilvl w:val="0"/>
+          <w:numId w:val="15"/>
+        </w:numPr>
+      </w:pPr>
+      <w:r>
+        <w:t>Depth-First Search (DFS)</w:t>
+      </w:r>
+    </w:p>
+    <w:p>
+      <w:pPr>
+        <w:pStyle w:val="ListParagraph"/>
+        <w:numPr>
+          <w:ilvl w:val="0"/>
+          <w:numId w:val="15"/>
+        </w:numPr>
+      </w:pPr>
+      <w:r>
+        <w:t>Uniform Cost Search (UCS)</w:t>
+      </w:r>
+      <w:r>
+        <w:t>*</w:t>
+      </w:r>
+    </w:p>
+    <w:p>
+      <w:pPr>
+        <w:pStyle w:val="ListParagraph"/>
+        <w:numPr>
+          <w:ilvl w:val="0"/>
+          <w:numId w:val="15"/>
+        </w:numPr>
+      </w:pPr>
+      <w:r>
+        <w:t>Iterative-Deepening Depth-First Search (IDDFS)</w:t>
+      </w:r>
+      <w:r>
+        <w:t>*</w:t>
+      </w:r>
+    </w:p>
+    <w:p>
+      <w:pPr>
+        <w:rPr>
+          <w:b/>
+          <w:bCs/>
+        </w:rPr>
+      </w:pPr>
+      <w:r>
+        <w:rPr>
+          <w:b/>
+          <w:bCs/>
+        </w:rPr>
+        <w:t>Informed Algorithms</w:t>
+      </w:r>
+    </w:p>
+    <w:p>
+      <w:pPr>
+        <w:pStyle w:val="ListParagraph"/>
+        <w:numPr>
+          <w:ilvl w:val="0"/>
+          <w:numId w:val="15"/>
+        </w:numPr>
+      </w:pPr>
+      <w:r>
+        <w:t>Greedy-Best First Search (GBFS)</w:t>
+      </w:r>
+    </w:p>
+    <w:p>
+      <w:pPr>
+        <w:pStyle w:val="ListParagraph"/>
+        <w:numPr>
+          <w:ilvl w:val="0"/>
+          <w:numId w:val="15"/>
+        </w:numPr>
+      </w:pPr>
+      <w:r>
+        <w:t>A-Star Search (A-Star)</w:t>
+      </w:r>
+    </w:p>
+    <w:p>
+      <w:pPr>
+        <w:pStyle w:val="ListParagraph"/>
+        <w:numPr>
+          <w:ilvl w:val="0"/>
+          <w:numId w:val="15"/>
+        </w:numPr>
+      </w:pPr>
+      <w:r>
+        <w:t>Dijkstra’s Algorithm (DJA)</w:t>
+      </w:r>
+      <w:r>
+        <w:t>*</w:t>
+      </w:r>
+    </w:p>
+    <w:p>
+      <w:r>
+        <w:t>*UCS, IDDFS is the CUS1 requirement whereby DJA is CUS2.</w:t>
+      </w:r>
+    </w:p>
+    <w:p>
+      <w:r>
+        <w:t>A quick explanation of each is as follows.</w:t>
+      </w:r>
+    </w:p>
+    <w:p>
+      <w:r>
+        <w:tab/>
+      </w:r>
+      <w:r>
+        <w:rPr>
+          <w:b/>
+          <w:bCs/>
+        </w:rPr>
+        <w:t>Breath-First Search:</w:t>
+      </w:r>
+      <w:r>
+        <w:t xml:space="preserve"> </w:t>
+      </w:r>
+      <w:r>
+        <w:t>On a search tree, it is to search left-to-right, once the rightmost node is reached, move down one level. On the application level, a queue is used to store nodes to search. For any one node, its child nodes are enqueued, after which, the next node in the queue is searched.</w:t>
+      </w:r>
+    </w:p>
+    <w:p>
+      <w:r>
+        <w:tab/>
+      </w:r>
+      <w:r>
+        <w:rPr>
+          <w:b/>
+          <w:bCs/>
+        </w:rPr>
+        <w:t xml:space="preserve">Depth-First Search: </w:t>
+      </w:r>
+      <w:r>
+        <w:t>On as search tree, it is to search down-then-right. Once the bottom is reached, return to the previous node until another child node is found, and proceed down that branch. On the application level, this requires a Stack in which child nodes are pushed to. The next node is popped from said stack.</w:t>
+      </w:r>
+    </w:p>
+    <w:p>
+      <w:r>
+        <w:tab/>
+      </w:r>
+      <w:r>
+        <w:rPr>
+          <w:b/>
+          <w:bCs/>
+        </w:rPr>
+        <w:t>Uniform Cost Search:</w:t>
+      </w:r>
+      <w:r>
+        <w:t xml:space="preserve"> The cost of each node is the number of steps to reach it. The next node is the lowest cost node, using a priority queue. Of </w:t>
+      </w:r>
+      <w:r>
+        <w:t>note</w:t>
+      </w:r>
+      <w:r>
+        <w:t xml:space="preserve">, on an explored node, its children’s is evaluated and stored in queue. </w:t>
+      </w:r>
+    </w:p>
+    <w:p>
+      <w:r>
+        <w:rPr>
+          <w:b/>
+          <w:bCs/>
+        </w:rPr>
+        <w:tab/>
+        <w:t>Iterative-Deepening Depth-First Search:</w:t>
+      </w:r>
+      <w:r>
+        <w:t xml:space="preserve"> Like Depth-First Search, however, there is a depth limit which is increased every time the search completes. This does require repeating all the previous searches.</w:t>
+      </w:r>
+    </w:p>
+    <w:p>
+      <w:r>
+        <w:tab/>
+      </w:r>
+      <w:r>
+        <w:rPr>
+          <w:b/>
+          <w:bCs/>
+        </w:rPr>
+        <w:t>Greedy-Best First Search:</w:t>
+      </w:r>
+      <w:r>
+        <w:t xml:space="preserve"> An informed search where a Cost Function is used to evaluate the validity of each node. The node is then added to its priority queue where the next node is the least-cost.</w:t>
+      </w:r>
+    </w:p>
+    <w:p>
+      <w:r>
+        <w:tab/>
+      </w:r>
+      <w:r>
+        <w:rPr>
+          <w:b/>
+          <w:bCs/>
+        </w:rPr>
+        <w:t xml:space="preserve">A-Star Search: </w:t>
+      </w:r>
+      <w:r>
+        <w:t>On top of the Cost Function, a Heuristic or guided function is added to evaluate the cost to move to a certain node. In other words, the cost of the node is the sum of ‘the cost to get to the node, and the cost to get to the goal’.</w:t>
+      </w:r>
+    </w:p>
+    <w:p>
+      <w:r>
+        <w:rPr>
+          <w:b/>
+          <w:bCs/>
+        </w:rPr>
+        <w:tab/>
+        <w:t>Dijkstra’s Algorithm</w:t>
+      </w:r>
+      <w:r>
+        <w:rPr>
+          <w:b/>
+          <w:bCs/>
+        </w:rPr>
+        <w:t xml:space="preserve">: </w:t>
+      </w:r>
+      <w:r>
+        <w:t>The predecessor of A-Star</w:t>
+      </w:r>
+      <w:r>
+        <w:t>, the cost function is a heuristic function that determines the cost to the node itself.</w:t>
+      </w:r>
+    </w:p>
+    <w:p>
+      <w:pPr>
+        <w:pStyle w:val="Heading2"/>
+      </w:pPr>
+      <w:r>
+        <w:lastRenderedPageBreak/>
+        <w:t>2.4.  Experimental Method and Results</w:t>
+      </w:r>
+    </w:p>
+    <w:p>
+      <w:r>
+        <w:t xml:space="preserve">Though it should be noted that benchmarking </w:t>
+      </w:r>
+      <w:r>
+        <w:t>that benchmarking on any one computer is a poor comparison, the aim of this report is to explore the efficiency and effectiveness of the search algorithms to each other.</w:t>
+      </w:r>
+      <w:r>
+        <w:t xml:space="preserve"> Comparisons between the search algorithms will be based on the number of nodes expanded by any agent and the number of steps in the final path. The following batch script (cut down) was used to run the test suite:</w:t>
+      </w:r>
+    </w:p>
+    <w:tbl>
+      <w:tblPr>
+        <w:tblStyle w:val="TableGridLight"/>
+        <w:tblW w:w="0" w:type="auto"/>
+        <w:tblLook w:val="04A0" w:firstRow="1" w:lastRow="0" w:firstColumn="1" w:lastColumn="0" w:noHBand="0" w:noVBand="1"/>
+      </w:tblPr>
+      <w:tblGrid>
+        <w:gridCol w:w="9016"/>
+      </w:tblGrid>
+      <w:tr>
+        <w:tc>
+          <w:tcPr>
+            <w:tcW w:w="9016" w:type="dxa"/>
+          </w:tcPr>
+          <w:p>
+            <w:pPr>
+              <w:rPr>
+                <w:rFonts w:ascii="Consolas" w:hAnsi="Consolas"/>
+              </w:rPr>
+            </w:pPr>
+          </w:p>
+          <w:p>
+            <w:pPr>
+              <w:rPr>
+                <w:rFonts w:ascii="Consolas" w:hAnsi="Consolas"/>
+              </w:rPr>
+            </w:pPr>
+            <w:r>
+              <w:rPr>
+                <w:rFonts w:ascii="Consolas" w:hAnsi="Consolas"/>
+              </w:rPr>
+              <w:t>set _agents=bfs,dfs,gbfs,astar,ucs,iddfs,dja</w:t>
+            </w:r>
+          </w:p>
+          <w:p>
+            <w:pPr>
+              <w:rPr>
+                <w:rFonts w:ascii="Consolas" w:hAnsi="Consolas"/>
+              </w:rPr>
+            </w:pPr>
+            <w:r>
+              <w:rPr>
+                <w:rFonts w:ascii="Consolas" w:hAnsi="Consolas"/>
+              </w:rPr>
+              <w:t>set _maps=RobotNav-test.txt,robot-nav-map2.txt,robot-nav-map3.txt,robot-nav-map4.txt,robot-nav-map5.txt</w:t>
+            </w:r>
+          </w:p>
+          <w:p>
+            <w:pPr>
+              <w:rPr>
+                <w:rFonts w:ascii="Consolas" w:hAnsi="Consolas"/>
+              </w:rPr>
+            </w:pPr>
+            <w:r>
+              <w:rPr>
+                <w:rFonts w:ascii="Consolas" w:hAnsi="Consolas"/>
+              </w:rPr>
+              <w:t>set _APPNAME=robot-nagivation.exe</w:t>
+            </w:r>
+          </w:p>
+          <w:p>
+            <w:pPr>
+              <w:rPr>
+                <w:rFonts w:ascii="Consolas" w:hAnsi="Consolas"/>
+              </w:rPr>
+            </w:pPr>
+          </w:p>
+          <w:p>
+            <w:pPr>
+              <w:rPr>
+                <w:rFonts w:ascii="Consolas" w:hAnsi="Consolas"/>
+              </w:rPr>
+            </w:pPr>
+            <w:r>
+              <w:rPr>
+                <w:rFonts w:ascii="Consolas" w:hAnsi="Consolas"/>
+              </w:rPr>
+              <w:t>for %%G in (%_agents%) do (</w:t>
+            </w:r>
+          </w:p>
+          <w:p>
+            <w:pPr>
+              <w:rPr>
+                <w:rFonts w:ascii="Consolas" w:hAnsi="Consolas"/>
+              </w:rPr>
+            </w:pPr>
+            <w:r>
+              <w:rPr>
+                <w:rFonts w:ascii="Consolas" w:hAnsi="Consolas"/>
+              </w:rPr>
+              <w:t xml:space="preserve">    for %%H in (%_maps%) do (</w:t>
+            </w:r>
+          </w:p>
+          <w:p>
+            <w:pPr>
+              <w:rPr>
+                <w:rFonts w:ascii="Consolas" w:hAnsi="Consolas"/>
+              </w:rPr>
+            </w:pPr>
+            <w:r>
+              <w:rPr>
+                <w:rFonts w:ascii="Consolas" w:hAnsi="Consolas"/>
+              </w:rPr>
+              <w:tab/>
+            </w:r>
+            <w:r>
+              <w:rPr>
+                <w:rFonts w:ascii="Consolas" w:hAnsi="Consolas"/>
+              </w:rPr>
+              <w:tab/>
+              <w:t>%_APPNAME% %%H %%G ss 0 true &gt;&gt; %_logfile%</w:t>
+            </w:r>
+          </w:p>
+          <w:p>
+            <w:pPr>
+              <w:rPr>
+                <w:rFonts w:ascii="Consolas" w:hAnsi="Consolas"/>
+              </w:rPr>
+            </w:pPr>
+            <w:r>
+              <w:rPr>
+                <w:rFonts w:ascii="Consolas" w:hAnsi="Consolas"/>
+              </w:rPr>
+              <w:tab/>
+            </w:r>
+            <w:r>
+              <w:rPr>
+                <w:rFonts w:ascii="Consolas" w:hAnsi="Consolas"/>
+              </w:rPr>
+              <w:tab/>
+              <w:t>%_APPNAME% %%H %%G ss 0 &gt;&gt; %_logfile%</w:t>
+            </w:r>
+          </w:p>
+          <w:p>
+            <w:pPr>
+              <w:rPr>
+                <w:rFonts w:ascii="Consolas" w:hAnsi="Consolas"/>
+              </w:rPr>
+            </w:pPr>
+            <w:r>
+              <w:rPr>
+                <w:rFonts w:ascii="Consolas" w:hAnsi="Consolas"/>
+              </w:rPr>
+              <w:t xml:space="preserve">    )</w:t>
+            </w:r>
+          </w:p>
+          <w:p>
+            <w:pPr>
+              <w:rPr>
+                <w:rFonts w:ascii="Consolas" w:hAnsi="Consolas"/>
+              </w:rPr>
+            </w:pPr>
+            <w:r>
+              <w:rPr>
+                <w:rFonts w:ascii="Consolas" w:hAnsi="Consolas"/>
+              </w:rPr>
+              <w:t>)</w:t>
+            </w:r>
+          </w:p>
+          <w:p/>
+        </w:tc>
+      </w:tr>
+    </w:tbl>
+    <w:p/>
+    <w:p>
+      <w:r>
+        <w:t>Performed 70 tests.</w:t>
+      </w:r>
+    </w:p>
+    <w:p/>
+    <w:p/>
+    <w:p/>
+    <w:p>
+      <w:pPr>
+        <w:pStyle w:val="Heading2"/>
+      </w:pPr>
+      <w:r>
+        <w:t>2.5. Discussion of Search Algorithms</w:t>
+      </w:r>
+    </w:p>
+    <w:p/>
+    <w:p>
+      <w:r>
+        <w:rPr>
+          <w:noProof/>
+        </w:rPr>
+        <w:drawing>
+          <wp:inline distT="0" distB="0" distL="0" distR="0" wp14:anchorId="0187530B" wp14:editId="55D7EA2D">
+            <wp:extent cx="5731510" cy="1928495"/>
+            <wp:effectExtent l="0" t="0" r="2540" b="0"/>
+            <wp:docPr id="5" name="Picture 5"/>
+            <wp:cNvGraphicFramePr>
+              <a:graphicFrameLocks xmlns:a="http://schemas.openxmlformats.org/drawingml/2006/main" noChangeAspect="1"/>
+            </wp:cNvGraphicFramePr>
+            <a:graphic xmlns:a="http://schemas.openxmlformats.org/drawingml/2006/main">
+              <a:graphicData uri="http://schemas.openxmlformats.org/drawingml/2006/picture">
+                <pic:pic xmlns:pic="http://schemas.openxmlformats.org/drawingml/2006/picture">
+                  <pic:nvPicPr>
+                    <pic:cNvPr id="1" name=""/>
+                    <pic:cNvPicPr/>
+                  </pic:nvPicPr>
+                  <pic:blipFill>
+                    <a:blip r:embed="rId18"/>
+                    <a:stretch>
+                      <a:fillRect/>
+                    </a:stretch>
+                  </pic:blipFill>
+                  <pic:spPr>
+                    <a:xfrm>
+                      <a:off x="0" y="0"/>
                       <a:ext cx="5731510" cy="1928495"/>
                     </a:xfrm>
                     <a:prstGeom prst="rect">
@@ -5077,29 +5630,13 @@
     <w:p/>
     <w:p>
       <w:r>
-        <w:t xml:space="preserve">It should be noted that even though DFS has the best number of nodes searched, </w:t>
-      </w:r>
-      <w:proofErr w:type="gramStart"/>
-      <w:r>
-        <w:t>it’s</w:t>
-      </w:r>
-      <w:proofErr w:type="gramEnd"/>
-      <w:r>
-        <w:t xml:space="preserve"> due to the </w:t>
+        <w:t xml:space="preserve">It should be noted that even though DFS has the best number of nodes searched, it’s due to the </w:t>
       </w:r>
       <w:r>
         <w:t>inherent</w:t>
       </w:r>
       <w:r>
-        <w:t xml:space="preserve"> advantage on the maps provided. Furthermore, it </w:t>
-      </w:r>
-      <w:proofErr w:type="gramStart"/>
-      <w:r>
-        <w:t>doesn’t</w:t>
-      </w:r>
-      <w:proofErr w:type="gramEnd"/>
-      <w:r>
-        <w:t xml:space="preserve"> take into account the number of nodes that were travelled – on most cases it wasn’t optimal </w:t>
+        <w:t xml:space="preserve"> advantage on the maps provided. Furthermore, it doesn’t take into account the number of nodes that were travelled – on most cases it wasn’t optimal </w:t>
       </w:r>
       <w:r>
         <w:t>–</w:t>
@@ -5110,15 +5647,7 @@
     </w:p>
     <w:p>
       <w:r>
-        <w:t xml:space="preserve">Due to the output of the system, we only measure the space complexity of the </w:t>
-      </w:r>
-      <w:proofErr w:type="spellStart"/>
-      <w:r>
-        <w:t>algoriothms</w:t>
-      </w:r>
-      <w:proofErr w:type="spellEnd"/>
-      <w:r>
-        <w:t>.</w:t>
+        <w:t>Due to the output of the system, we only measure the space complexity of the algoriothms.</w:t>
       </w:r>
     </w:p>
     <w:p>
@@ -5145,7 +5674,7 @@
                     </pic:cNvPicPr>
                   </pic:nvPicPr>
                   <pic:blipFill>
-                    <a:blip r:embed="rId15">
+                    <a:blip r:embed="rId19">
                       <a:extLst>
                         <a:ext uri="{28A0092B-C50C-407E-A947-70E740481C1C}">
                           <a14:useLocalDpi xmlns:a14="http://schemas.microsoft.com/office/drawing/2010/main" val="0"/>
@@ -5198,7 +5727,7 @@
                     </pic:cNvPicPr>
                   </pic:nvPicPr>
                   <pic:blipFill>
-                    <a:blip r:embed="rId16">
+                    <a:blip r:embed="rId20">
                       <a:extLst>
                         <a:ext uri="{28A0092B-C50C-407E-A947-70E740481C1C}">
                           <a14:useLocalDpi xmlns:a14="http://schemas.microsoft.com/office/drawing/2010/main" val="0"/>
@@ -5240,15 +5769,7 @@
         <w:t>IDDFS also takes long time, significantly longer than the rest but its not noted in its node count as it is reset after every iteration</w:t>
       </w:r>
       <w:r>
-        <w:t xml:space="preserve">. Currently </w:t>
-      </w:r>
-      <w:proofErr w:type="gramStart"/>
-      <w:r>
-        <w:t>it’s</w:t>
-      </w:r>
-      <w:proofErr w:type="gramEnd"/>
-      <w:r>
-        <w:t xml:space="preserve"> not available to check the number of actions unless you check every output such as that seen in agent actions above </w:t>
+        <w:t xml:space="preserve">. Currently it’s not available to check the number of actions unless you check every output such as that seen in agent actions above </w:t>
       </w:r>
     </w:p>
     <w:p>
@@ -5305,39 +5826,7 @@
           <w:szCs w:val="24"/>
         </w:rPr>
         <w:lastRenderedPageBreak/>
-        <w:t xml:space="preserve">UCS does badly in all counts, but provides an optimal solution, UCS is </w:t>
-      </w:r>
-      <w:proofErr w:type="gramStart"/>
-      <w:r>
-        <w:rPr>
-          <w:sz w:val="24"/>
-          <w:szCs w:val="24"/>
-        </w:rPr>
-        <w:t>actually really</w:t>
-      </w:r>
-      <w:proofErr w:type="gramEnd"/>
-      <w:r>
-        <w:rPr>
-          <w:sz w:val="24"/>
-          <w:szCs w:val="24"/>
-        </w:rPr>
-        <w:t xml:space="preserve"> good, however, the algorithm requires the exploration of the cost of all </w:t>
-      </w:r>
-      <w:proofErr w:type="spellStart"/>
-      <w:r>
-        <w:rPr>
-          <w:sz w:val="24"/>
-          <w:szCs w:val="24"/>
-        </w:rPr>
-        <w:t>subnodes</w:t>
-      </w:r>
-      <w:proofErr w:type="spellEnd"/>
-      <w:r>
-        <w:rPr>
-          <w:sz w:val="24"/>
-          <w:szCs w:val="24"/>
-        </w:rPr>
-        <w:t xml:space="preserve"> at any one point, and therefore has slightly inflated numbers. For better or for worse, UCS shows that it has higher memory requirements but operates significantly faster than IDFFS</w:t>
+        <w:t>UCS does badly in all counts, but provides an optimal solution, UCS is actually really good, however, the algorithm requires the exploration of the cost of all subnodes at any one point, and therefore has slightly inflated numbers. For better or for worse, UCS shows that it has higher memory requirements but operates significantly faster than IDFFS</w:t>
       </w:r>
     </w:p>
     <w:p>
@@ -5353,23 +5842,7 @@
           <w:sz w:val="24"/>
           <w:szCs w:val="24"/>
         </w:rPr>
-        <w:t xml:space="preserve">Greedy and </w:t>
-      </w:r>
-      <w:proofErr w:type="spellStart"/>
-      <w:r>
-        <w:rPr>
-          <w:sz w:val="24"/>
-          <w:szCs w:val="24"/>
-        </w:rPr>
-        <w:t>AStar</w:t>
-      </w:r>
-      <w:proofErr w:type="spellEnd"/>
-      <w:r>
-        <w:rPr>
-          <w:sz w:val="24"/>
-          <w:szCs w:val="24"/>
-        </w:rPr>
-        <w:t xml:space="preserve"> are roughly tried</w:t>
+        <w:t>Greedy and AStar are roughly tried</w:t>
       </w:r>
     </w:p>
     <w:p/>
@@ -5414,7 +5887,7 @@
                     <pic:cNvPicPr/>
                   </pic:nvPicPr>
                   <pic:blipFill>
-                    <a:blip r:embed="rId17"/>
+                    <a:blip r:embed="rId21"/>
                     <a:stretch>
                       <a:fillRect/>
                     </a:stretch>
@@ -5492,7 +5965,7 @@
                     <pic:cNvPicPr/>
                   </pic:nvPicPr>
                   <pic:blipFill>
-                    <a:blip r:embed="rId18"/>
+                    <a:blip r:embed="rId22"/>
                     <a:stretch>
                       <a:fillRect/>
                     </a:stretch>
@@ -5550,13 +6023,8 @@
           <w:numId w:val="14"/>
         </w:numPr>
       </w:pPr>
-      <w:proofErr w:type="gramStart"/>
-      <w:r>
-        <w:t>In particular, we</w:t>
-      </w:r>
-      <w:proofErr w:type="gramEnd"/>
-      <w:r>
-        <w:t xml:space="preserve"> COULD try to create a visualisation where we allowed a view to take control of the agent data and display it in a useful fashion…</w:t>
+      <w:r>
+        <w:t>In particular, we COULD try to create a visualisation where we allowed a view to take control of the agent data and display it in a useful fashion…</w:t>
       </w:r>
     </w:p>
     <w:p>
@@ -5594,15 +6062,7 @@
     </w:p>
     <w:p>
       <w:r>
-        <w:t>The robot navigation program accepts a minimum of two arguments as the standard command-line interface (CLI) output. Beyond this, the program is designed for extensive GUI use by specifying a third argument ‘</w:t>
-      </w:r>
-      <w:proofErr w:type="spellStart"/>
-      <w:r>
-        <w:t>gui</w:t>
-      </w:r>
-      <w:proofErr w:type="spellEnd"/>
-      <w:r>
-        <w:t>’.</w:t>
+        <w:t>The robot navigation program accepts a minimum of two arguments as the standard command-line interface (CLI) output. Beyond this, the program is designed for extensive GUI use by specifying a third argument ‘gui’.</w:t>
       </w:r>
     </w:p>
     <w:p/>
@@ -5684,15 +6144,7 @@
         </w:numPr>
       </w:pPr>
       <w:r>
-        <w:t>To be “screen-</w:t>
-      </w:r>
-      <w:proofErr w:type="spellStart"/>
-      <w:r>
-        <w:t>shottable</w:t>
-      </w:r>
-      <w:proofErr w:type="spellEnd"/>
-      <w:r>
-        <w:t>”, that is, all information that the user needs is displayed at any one moment in time. This can be seen in features such as the coloured movement path or the description of the agent along with any additional information in the agent action’s debug box.</w:t>
+        <w:t>To be “screen-shottable”, that is, all information that the user needs is displayed at any one moment in time. This can be seen in features such as the coloured movement path or the description of the agent along with any additional information in the agent action’s debug box.</w:t>
       </w:r>
     </w:p>
     <w:p>
@@ -5815,15 +6267,7 @@
         </w:numPr>
       </w:pPr>
       <w:r>
-        <w:t xml:space="preserve">The actions and all additional information </w:t>
-      </w:r>
-      <w:proofErr w:type="gramStart"/>
-      <w:r>
-        <w:t>is</w:t>
-      </w:r>
-      <w:proofErr w:type="gramEnd"/>
-      <w:r>
-        <w:t xml:space="preserve"> displayed in the single </w:t>
+        <w:t xml:space="preserve">The actions and all additional information is displayed in the single </w:t>
       </w:r>
     </w:p>
     <w:p>
@@ -5936,21 +6380,12 @@
       <w:r>
         <w:t xml:space="preserve">The node tree can scroll up/down to accommodate deep trees. Easing was introduced to the scrolling function to make it less jarring to use. As described by the author, extended periods of </w:t>
       </w:r>
-      <w:proofErr w:type="gramStart"/>
       <w:r>
         <w:rPr>
           <w:i/>
           <w:iCs/>
         </w:rPr>
-        <w:t>really bad</w:t>
-      </w:r>
-      <w:proofErr w:type="gramEnd"/>
-      <w:r>
-        <w:rPr>
-          <w:i/>
-          <w:iCs/>
-        </w:rPr>
-        <w:t xml:space="preserve"> scrolling functions really sucked.</w:t>
+        <w:t>really bad scrolling functions really sucked.</w:t>
       </w:r>
       <w:r>
         <w:t xml:space="preserve"> </w:t>
@@ -5977,23 +6412,7 @@
         </w:numPr>
       </w:pPr>
       <w:r>
-        <w:t xml:space="preserve">Memory? Amount of memory used </w:t>
-      </w:r>
-      <w:proofErr w:type="gramStart"/>
-      <w:r>
-        <w:t>isn’t</w:t>
-      </w:r>
-      <w:proofErr w:type="gramEnd"/>
-      <w:r>
-        <w:t xml:space="preserve"> exactly consistent since UCS is </w:t>
-      </w:r>
-      <w:proofErr w:type="spellStart"/>
-      <w:r>
-        <w:t>particularl</w:t>
-      </w:r>
-      <w:proofErr w:type="spellEnd"/>
-      <w:r>
-        <w:t xml:space="preserve"> vulnerable</w:t>
+        <w:t>Memory? Amount of memory used isn’t exactly consistent since UCS is particularl vulnerable</w:t>
       </w:r>
     </w:p>
     <w:p>
@@ -6004,13 +6423,8 @@
           <w:numId w:val="14"/>
         </w:numPr>
       </w:pPr>
-      <w:proofErr w:type="gramStart"/>
-      <w:r>
-        <w:t>Doesn’t</w:t>
-      </w:r>
-      <w:proofErr w:type="gramEnd"/>
-      <w:r>
-        <w:t xml:space="preserve"> take into account the number of move easily (though you can infer it from the visuals, it’s just not output but that’s due to the standard output requirement)</w:t>
+      <w:r>
+        <w:t>Doesn’t take into account the number of move easily (though you can infer it from the visuals, it’s just not output but that’s due to the standard output requirement)</w:t>
       </w:r>
     </w:p>
     <w:p>
@@ -6021,13 +6435,8 @@
           <w:numId w:val="14"/>
         </w:numPr>
       </w:pPr>
-      <w:proofErr w:type="gramStart"/>
-      <w:r>
-        <w:t>Doesn’t</w:t>
-      </w:r>
-      <w:proofErr w:type="gramEnd"/>
-      <w:r>
-        <w:t xml:space="preserve"> include actual time taken to run the test – this was more or less a conscious decision since the efficiency of the algorithm is probably better in steps taken </w:t>
+      <w:r>
+        <w:t xml:space="preserve">Doesn’t include actual time taken to run the test – this was more or less a conscious decision since the efficiency of the algorithm is probably better in steps taken </w:t>
       </w:r>
     </w:p>
     <w:p>
@@ -6038,27 +6447,14 @@
           <w:numId w:val="14"/>
         </w:numPr>
       </w:pPr>
-      <w:proofErr w:type="gramStart"/>
-      <w:r>
-        <w:t>Doesn’t</w:t>
-      </w:r>
-      <w:proofErr w:type="gramEnd"/>
-      <w:r>
-        <w:t xml:space="preserve"> provide </w:t>
+      <w:r>
+        <w:t xml:space="preserve">Doesn’t provide </w:t>
       </w:r>
       <w:r>
         <w:t>many options regarding output</w:t>
       </w:r>
       <w:r>
-        <w:t xml:space="preserve"> options nor control in the </w:t>
-      </w:r>
-      <w:proofErr w:type="spellStart"/>
-      <w:r>
-        <w:t>gui</w:t>
-      </w:r>
-      <w:proofErr w:type="spellEnd"/>
-      <w:r>
-        <w:t xml:space="preserve"> menu</w:t>
+        <w:t xml:space="preserve"> options nor control in the gui menu</w:t>
       </w:r>
     </w:p>
     <w:p>
@@ -6070,15 +6466,7 @@
         </w:numPr>
       </w:pPr>
       <w:r>
-        <w:t xml:space="preserve">Given the structure of the system, </w:t>
-      </w:r>
-      <w:proofErr w:type="gramStart"/>
-      <w:r>
-        <w:t>there’s</w:t>
-      </w:r>
-      <w:proofErr w:type="gramEnd"/>
-      <w:r>
-        <w:t xml:space="preserve"> no way to control the program via the GUI (easily)</w:t>
+        <w:t>Given the structure of the system, there’s no way to control the program via the GUI (easily)</w:t>
       </w:r>
     </w:p>
     <w:p>
@@ -6090,15 +6478,7 @@
         </w:numPr>
       </w:pPr>
       <w:r>
-        <w:t xml:space="preserve">The code is quite procedural in the </w:t>
-      </w:r>
-      <w:proofErr w:type="gramStart"/>
-      <w:r>
-        <w:t>GUI,</w:t>
-      </w:r>
-      <w:proofErr w:type="gramEnd"/>
-      <w:r>
-        <w:t xml:space="preserve"> however, this is due to the prototype-y nature of the system. A more thorough UI element system would be required for any additional extensions</w:t>
+        <w:t>The code is quite procedural in the GUI, however, this is due to the prototype-y nature of the system. A more thorough UI element system would be required for any additional extensions</w:t>
       </w:r>
     </w:p>
     <w:p>
@@ -6122,15 +6502,7 @@
         </w:numPr>
       </w:pPr>
       <w:r>
-        <w:t xml:space="preserve">The agents are annoying </w:t>
-      </w:r>
-      <w:proofErr w:type="gramStart"/>
-      <w:r>
-        <w:t>complex,</w:t>
-      </w:r>
-      <w:proofErr w:type="gramEnd"/>
-      <w:r>
-        <w:t xml:space="preserve"> however, this is due to the state system they implement</w:t>
+        <w:t>The agents are annoying complex, however, this is due to the state system they implement</w:t>
       </w:r>
     </w:p>
     <w:p>
@@ -6142,15 +6514,7 @@
         </w:numPr>
       </w:pPr>
       <w:r>
-        <w:t xml:space="preserve">The agents </w:t>
-      </w:r>
-      <w:proofErr w:type="gramStart"/>
-      <w:r>
-        <w:t>don’t</w:t>
-      </w:r>
-      <w:proofErr w:type="gramEnd"/>
-      <w:r>
-        <w:t xml:space="preserve"> conform to the pure agent schema exactly as they have become quite encumbered</w:t>
+        <w:t>The agents don’t conform to the pure agent schema exactly as they have become quite encumbered</w:t>
       </w:r>
     </w:p>
     <w:p>
@@ -6162,23 +6526,7 @@
         </w:numPr>
       </w:pPr>
       <w:r>
-        <w:t xml:space="preserve">The agents are annoyingly complex due to the time requirement as we need to show the search pattern and thus, the agents require different states to determine the required actions. This was originally a case statement. I originally wanted to replace the case statement with specific calls for certain states, but that would require locking down what states were </w:t>
-      </w:r>
-      <w:proofErr w:type="gramStart"/>
-      <w:r>
-        <w:t>where, or</w:t>
-      </w:r>
-      <w:proofErr w:type="gramEnd"/>
-      <w:r>
-        <w:t xml:space="preserve"> require delegations. This became </w:t>
-      </w:r>
-      <w:proofErr w:type="spellStart"/>
-      <w:r>
-        <w:t>uncessarily</w:t>
-      </w:r>
-      <w:proofErr w:type="spellEnd"/>
-      <w:r>
-        <w:t xml:space="preserve"> complex and thus, in order to create a new agent and agent strategy, one must duplicate the agent code.</w:t>
+        <w:t>The agents are annoyingly complex due to the time requirement as we need to show the search pattern and thus, the agents require different states to determine the required actions. This was originally a case statement. I originally wanted to replace the case statement with specific calls for certain states, but that would require locking down what states were where, or require delegations. This became uncessarily complex and thus, in order to create a new agent and agent strategy, one must duplicate the agent code.</w:t>
       </w:r>
     </w:p>
     <w:p>
@@ -6202,15 +6550,7 @@
         </w:numPr>
       </w:pPr>
       <w:r>
-        <w:t xml:space="preserve">Hence, the agent class is quite </w:t>
-      </w:r>
-      <w:proofErr w:type="gramStart"/>
-      <w:r>
-        <w:t>convoluted</w:t>
-      </w:r>
-      <w:proofErr w:type="gramEnd"/>
-      <w:r>
-        <w:t xml:space="preserve"> and work CERTAINLY needs to be done on it.</w:t>
+        <w:t>Hence, the agent class is quite convoluted and work CERTAINLY needs to be done on it.</w:t>
       </w:r>
     </w:p>
     <w:p>
@@ -6242,7 +6582,7 @@
       </w:r>
     </w:p>
     <w:p>
-      <w:hyperlink r:id="rId19" w:history="1">
+      <w:hyperlink r:id="rId23" w:history="1">
         <w:r>
           <w:rPr>
             <w:rStyle w:val="Hyperlink"/>
@@ -6255,7 +6595,7 @@
       </w:r>
     </w:p>
     <w:p>
-      <w:hyperlink r:id="rId20" w:history="1">
+      <w:hyperlink r:id="rId24" w:history="1">
         <w:r>
           <w:rPr>
             <w:rStyle w:val="Hyperlink"/>
@@ -6289,29 +6629,13 @@
     </w:p>
     <w:p>
       <w:r>
-        <w:t xml:space="preserve">The European languages are members of the same family. Their separate existence is a myth. For science, music, sport, etc, Europe uses the same vocabulary. The languages only differ in their grammar, their </w:t>
-      </w:r>
-      <w:proofErr w:type="gramStart"/>
-      <w:r>
-        <w:t>pronunciation</w:t>
-      </w:r>
-      <w:proofErr w:type="gramEnd"/>
-      <w:r>
-        <w:t xml:space="preserve"> and their most common words. Everyone realizes why a new common language would be desirable: one could refuse to pay expensive translators.</w:t>
+        <w:t>The European languages are members of the same family. Their separate existence is a myth. For science, music, sport, etc, Europe uses the same vocabulary. The languages only differ in their grammar, their pronunciation and their most common words. Everyone realizes why a new common language would be desirable: one could refuse to pay expensive translators.</w:t>
       </w:r>
     </w:p>
     <w:p>
       <w:r>
         <w:lastRenderedPageBreak/>
-        <w:t xml:space="preserve"> To achieve this, it would be necessary to have uniform grammar, </w:t>
-      </w:r>
-      <w:proofErr w:type="gramStart"/>
-      <w:r>
-        <w:t>pronunciation</w:t>
-      </w:r>
-      <w:proofErr w:type="gramEnd"/>
-      <w:r>
-        <w:t xml:space="preserve"> and more common words. If several languages coalesce, the grammar of the resulting language is simpler and more regular than that of the individual languages. The new common language will be simpler and more regular than the existing European languages. It will be as simple as Occidental; in fact, it will be Occidental. To an English person, it will seem like simplified English, as a sceptical Cambridge friend of mine told me what Occidental is.</w:t>
+        <w:t xml:space="preserve"> To achieve this, it would be necessary to have uniform grammar, pronunciation and more common words. If several languages coalesce, the grammar of the resulting language is simpler and more regular than that of the individual languages. The new common language will be simpler and more regular than the existing European languages. It will be as simple as Occidental; in fact, it will be Occidental. To an English person, it will seem like simplified English, as a sceptical Cambridge friend of mine told me what Occidental is.</w:t>
       </w:r>
     </w:p>
     <w:p>
@@ -6326,15 +6650,7 @@
     </w:p>
     <w:p>
       <w:r>
-        <w:t xml:space="preserve">Had denoting properly jointure you </w:t>
-      </w:r>
-      <w:proofErr w:type="gramStart"/>
-      <w:r>
-        <w:t>occasion directly</w:t>
-      </w:r>
-      <w:proofErr w:type="gramEnd"/>
-      <w:r>
-        <w:t xml:space="preserve"> raillery. In said to of poor full be post face snug. Introduced imprudence see say unpleasing Devonshire acceptance son. Exeter longer wisdom gay nor design age. Am weather to entered Norland no in showing service. Nor repeated speaking shy appetite. Excited it hastily a pasture it observes. Snug hand how dare here too. </w:t>
+        <w:t xml:space="preserve">Had denoting properly jointure you occasion directly raillery. In said to of poor full be post face snug. Introduced imprudence see say unpleasing Devonshire acceptance son. Exeter longer wisdom gay nor design age. Am weather to entered Norland no in showing service. Nor repeated speaking shy appetite. Excited it hastily a pasture it observes. Snug hand how dare here too. </w:t>
       </w:r>
     </w:p>
     <w:p>
@@ -6352,15 +6668,7 @@
     </w:p>
     <w:p>
       <w:r>
-        <w:t xml:space="preserve">Had denoting properly jointure you </w:t>
-      </w:r>
-      <w:proofErr w:type="gramStart"/>
-      <w:r>
-        <w:t>occasion directly</w:t>
-      </w:r>
-      <w:proofErr w:type="gramEnd"/>
-      <w:r>
-        <w:t xml:space="preserve"> raillery. In said to of poor full be post face snug. Introduced imprudence see say unpleasing Devonshire acceptance son. Exeter longer wisdom gay nor design age. Am weather to entered Norland no in showing service. Nor repeated speaking shy appetite. Excited it hastily a pasture it observes. Snug hand how dare here too. </w:t>
+        <w:t xml:space="preserve">Had denoting properly jointure you occasion directly raillery. In said to of poor full be post face snug. Introduced imprudence see say unpleasing Devonshire acceptance son. Exeter longer wisdom gay nor design age. Am weather to entered Norland no in showing service. Nor repeated speaking shy appetite. Excited it hastily a pasture it observes. Snug hand how dare here too. </w:t>
       </w:r>
     </w:p>
     <w:p>
@@ -6387,13 +6695,13 @@
                     <pic:cNvPicPr/>
                   </pic:nvPicPr>
                   <pic:blipFill>
-                    <a:blip r:embed="rId21">
+                    <a:blip r:embed="rId25">
                       <a:extLst>
                         <a:ext uri="{28A0092B-C50C-407E-A947-70E740481C1C}">
                           <a14:useLocalDpi xmlns:a14="http://schemas.microsoft.com/office/drawing/2010/main" val="0"/>
                         </a:ext>
                         <a:ext uri="{96DAC541-7B7A-43D3-8B79-37D633B846F1}">
-                          <asvg:svgBlip xmlns:asvg="http://schemas.microsoft.com/office/drawing/2016/SVG/main" r:embed="rId22"/>
+                          <asvg:svgBlip xmlns:asvg="http://schemas.microsoft.com/office/drawing/2016/SVG/main" r:embed="rId26"/>
                         </a:ext>
                       </a:extLst>
                     </a:blip>
@@ -6438,15 +6746,7 @@
     </w:p>
     <w:p>
       <w:r>
-        <w:t xml:space="preserve">Had denoting properly jointure you </w:t>
-      </w:r>
-      <w:proofErr w:type="gramStart"/>
-      <w:r>
-        <w:t>occasion directly</w:t>
-      </w:r>
-      <w:proofErr w:type="gramEnd"/>
-      <w:r>
-        <w:t xml:space="preserve"> raillery. In said to of poor full be post face snug. Introduced imprudence see say unpleasing Devonshire acceptance son. Exeter longer wisdom gay nor design age. Am weather to entered Norland no in showing service. Nor repeated speaking shy appetite. Excited it hastily a pasture it observes. Snug hand how dare here too. </w:t>
+        <w:t xml:space="preserve">Had denoting properly jointure you occasion directly raillery. In said to of poor full be post face snug. Introduced imprudence see say unpleasing Devonshire acceptance son. Exeter longer wisdom gay nor design age. Am weather to entered Norland no in showing service. Nor repeated speaking shy appetite. Excited it hastily a pasture it observes. Snug hand how dare here too. </w:t>
       </w:r>
     </w:p>
     <w:p>
@@ -6484,28 +6784,12 @@
     </w:p>
     <w:p>
       <w:r>
-        <w:t xml:space="preserve">The European languages are members of the same family. Their separate existence is a myth. For science, music, sport, etc, Europe uses the same vocabulary. The languages only differ in their grammar, their </w:t>
-      </w:r>
-      <w:proofErr w:type="gramStart"/>
-      <w:r>
-        <w:t>pronunciation</w:t>
-      </w:r>
-      <w:proofErr w:type="gramEnd"/>
-      <w:r>
-        <w:t xml:space="preserve"> and their most common words. Everyone realizes why a new common language would be desirable: one could refuse to pay expensive translators.</w:t>
-      </w:r>
-    </w:p>
-    <w:p>
-      <w:r>
-        <w:t xml:space="preserve"> To achieve this, it would be necessary to have uniform grammar, </w:t>
-      </w:r>
-      <w:proofErr w:type="gramStart"/>
-      <w:r>
-        <w:t>pronunciation</w:t>
-      </w:r>
-      <w:proofErr w:type="gramEnd"/>
-      <w:r>
-        <w:t xml:space="preserve"> and more common words. If several languages coalesce, the grammar of the resulting language is simpler and more regular than that of the individual languages. The new common language will be simpler and more regular than </w:t>
+        <w:t>The European languages are members of the same family. Their separate existence is a myth. For science, music, sport, etc, Europe uses the same vocabulary. The languages only differ in their grammar, their pronunciation and their most common words. Everyone realizes why a new common language would be desirable: one could refuse to pay expensive translators.</w:t>
+      </w:r>
+    </w:p>
+    <w:p>
+      <w:r>
+        <w:t xml:space="preserve"> To achieve this, it would be necessary to have uniform grammar, pronunciation and more common words. If several languages coalesce, the grammar of the resulting language is simpler and more regular than that of the individual languages. The new common language will be simpler and more regular than </w:t>
       </w:r>
       <w:r>
         <w:lastRenderedPageBreak/>
@@ -6524,15 +6808,7 @@
     </w:p>
     <w:p>
       <w:r>
-        <w:t xml:space="preserve">Had denoting properly jointure you </w:t>
-      </w:r>
-      <w:proofErr w:type="gramStart"/>
-      <w:r>
-        <w:t>occasion directly</w:t>
-      </w:r>
-      <w:proofErr w:type="gramEnd"/>
-      <w:r>
-        <w:t xml:space="preserve"> raillery. In said to of poor full be post face snug. Introduced imprudence see say unpleasing Devonshire acceptance son. Exeter longer wisdom gay nor design age. Am weather to entered Norland no in showing service. Nor repeated speaking shy appetite. Excited it hastily a pasture it observes. Snug hand how dare here too. </w:t>
+        <w:t xml:space="preserve">Had denoting properly jointure you occasion directly raillery. In said to of poor full be post face snug. Introduced imprudence see say unpleasing Devonshire acceptance son. Exeter longer wisdom gay nor design age. Am weather to entered Norland no in showing service. Nor repeated speaking shy appetite. Excited it hastily a pasture it observes. Snug hand how dare here too. </w:t>
       </w:r>
     </w:p>
     <w:p>
@@ -6554,7 +6830,7 @@
       </w:pPr>
     </w:p>
     <w:sectPr>
-      <w:footerReference w:type="default" r:id="rId23"/>
+      <w:footerReference w:type="default" r:id="rId27"/>
       <w:pgSz w:w="11906" w:h="16838"/>
       <w:pgMar w:top="1440" w:right="1440" w:bottom="1440" w:left="1440" w:header="708" w:footer="708" w:gutter="0"/>
       <w:pgNumType w:start="1"/>
@@ -10448,7 +10724,7 @@
 </file>
 
 <file path=customXml/itemProps1.xml><?xml version="1.0" encoding="utf-8"?>
-<ds:datastoreItem xmlns:ds="http://schemas.openxmlformats.org/officeDocument/2006/customXml" ds:itemID="{2911F67C-D575-41A0-91ED-E765DDF268D2}">
+<ds:datastoreItem xmlns:ds="http://schemas.openxmlformats.org/officeDocument/2006/customXml" ds:itemID="{7501508B-B1F6-4EB0-9ABF-4BF1F78FF06A}">
   <ds:schemaRefs>
     <ds:schemaRef ds:uri="http://schemas.openxmlformats.org/officeDocument/2006/bibliography"/>
   </ds:schemaRefs>

</xml_diff>